<commit_message>
added Q3 to the report
</commit_message>
<xml_diff>
--- a/Ex1/Ex1 Report.docx
+++ b/Ex1/Ex1 Report.docx
@@ -98,7 +98,7 @@
           <w:rPr>
             <w:rFonts w:ascii="Cambria Math" w:eastAsiaTheme="minorEastAsia" w:hAnsi="Cambria Math"/>
           </w:rPr>
-          <m:t xml:space="preserve"> , m∈</m:t>
+          <m:t xml:space="preserve"> , m</m:t>
         </m:r>
         <m:r>
           <m:rPr>
@@ -107,7 +107,7 @@
           <w:rPr>
             <w:rFonts w:ascii="Cambria Math" w:eastAsiaTheme="minorEastAsia" w:hAnsi="Cambria Math"/>
           </w:rPr>
-          <m:t>R</m:t>
+          <m:t>∈R</m:t>
         </m:r>
       </m:oMath>
       <w:r>
@@ -541,16 +541,7 @@
                     <w:rPr>
                       <w:rFonts w:ascii="Cambria Math" w:hAnsi="Cambria Math"/>
                     </w:rPr>
-                    <m:t>(</m:t>
-                  </m:r>
-                  <m:r>
-                    <m:rPr>
-                      <m:sty m:val="p"/>
-                    </m:rPr>
-                    <w:rPr>
-                      <w:rFonts w:ascii="Cambria Math" w:hAnsi="Cambria Math"/>
-                    </w:rPr>
-                    <m:t>exp</m:t>
+                    <m:t>(exp</m:t>
                   </m:r>
                 </m:fName>
                 <m:e>
@@ -887,6 +878,9 @@
             </m:den>
           </m:f>
           <m:r>
+            <m:rPr>
+              <m:sty m:val="p"/>
+            </m:rPr>
             <w:rPr>
               <w:rFonts w:ascii="Cambria Math" w:hAnsi="Cambria Math"/>
             </w:rPr>
@@ -1302,25 +1296,7 @@
           <w:rPr>
             <w:rFonts w:ascii="Cambria Math" w:hAnsi="Cambria Math"/>
           </w:rPr>
-          <m:t>oftmax</m:t>
-        </m:r>
-        <m:r>
-          <w:rPr>
-            <w:rFonts w:ascii="Cambria Math" w:hAnsi="Cambria Math"/>
-          </w:rPr>
-          <m:t>(z+m)</m:t>
-        </m:r>
-        <m:r>
-          <w:rPr>
-            <w:rFonts w:ascii="Cambria Math" w:hAnsi="Cambria Math"/>
-          </w:rPr>
-          <m:t>=softmax</m:t>
-        </m:r>
-        <m:r>
-          <w:rPr>
-            <w:rFonts w:ascii="Cambria Math" w:hAnsi="Cambria Math"/>
-          </w:rPr>
-          <m:t>(z)</m:t>
+          <m:t>oftmax(z+m)=softmax(z)</m:t>
         </m:r>
       </m:oMath>
     </w:p>
@@ -2157,6 +2133,9 @@
             </m:den>
           </m:f>
           <m:r>
+            <m:rPr>
+              <m:sty m:val="p"/>
+            </m:rPr>
             <w:rPr>
               <w:rFonts w:ascii="Cambria Math" w:eastAsiaTheme="minorEastAsia" w:hAnsi="Cambria Math"/>
             </w:rPr>
@@ -3104,6 +3083,9 @@
             </m:den>
           </m:f>
           <m:r>
+            <m:rPr>
+              <m:sty m:val="p"/>
+            </m:rPr>
             <w:rPr>
               <w:rFonts w:ascii="Cambria Math" w:eastAsiaTheme="minorEastAsia" w:hAnsi="Cambria Math"/>
             </w:rPr>
@@ -3223,6 +3205,9 @@
             </m:den>
           </m:f>
           <m:r>
+            <m:rPr>
+              <m:sty m:val="p"/>
+            </m:rPr>
             <w:rPr>
               <w:rFonts w:eastAsiaTheme="minorEastAsia"/>
             </w:rPr>
@@ -3986,13 +3971,7 @@
                       <w:rPr>
                         <w:rFonts w:ascii="Cambria Math" w:eastAsiaTheme="minorEastAsia" w:hAnsi="Cambria Math"/>
                       </w:rPr>
-                      <m:t>-</m:t>
-                    </m:r>
-                    <m:r>
-                      <w:rPr>
-                        <w:rFonts w:ascii="Cambria Math" w:eastAsiaTheme="minorEastAsia" w:hAnsi="Cambria Math"/>
-                      </w:rPr>
-                      <m:t>1</m:t>
+                      <m:t>-1</m:t>
                     </m:r>
                   </m:e>
                 </m:mr>
@@ -4002,13 +3981,7 @@
                       <w:rPr>
                         <w:rFonts w:ascii="Cambria Math" w:eastAsiaTheme="minorEastAsia" w:hAnsi="Cambria Math"/>
                       </w:rPr>
-                      <m:t>-</m:t>
-                    </m:r>
-                    <m:r>
-                      <w:rPr>
-                        <w:rFonts w:ascii="Cambria Math" w:eastAsiaTheme="minorEastAsia" w:hAnsi="Cambria Math"/>
-                      </w:rPr>
-                      <m:t>1</m:t>
+                      <m:t>-1</m:t>
                     </m:r>
                   </m:e>
                   <m:e>
@@ -4115,19 +4088,7 @@
             <w:rPr>
               <w:rFonts w:ascii="Cambria Math" w:eastAsiaTheme="minorEastAsia" w:hAnsi="Cambria Math"/>
             </w:rPr>
-            <m:t xml:space="preserve">, </m:t>
-          </m:r>
-          <m:r>
-            <w:rPr>
-              <w:rFonts w:ascii="Cambria Math" w:eastAsiaTheme="minorEastAsia" w:hAnsi="Cambria Math"/>
-            </w:rPr>
-            <m:t>w</m:t>
-          </m:r>
-          <m:r>
-            <w:rPr>
-              <w:rFonts w:ascii="Cambria Math" w:eastAsiaTheme="minorEastAsia" w:hAnsi="Cambria Math"/>
-            </w:rPr>
-            <m:t>=</m:t>
+            <m:t>, w=</m:t>
           </m:r>
           <m:d>
             <m:dPr>
@@ -4438,13 +4399,7 @@
                               <w:rPr>
                                 <w:rFonts w:ascii="Cambria Math" w:eastAsiaTheme="minorEastAsia" w:hAnsi="Cambria Math"/>
                               </w:rPr>
-                              <m:t>-</m:t>
-                            </m:r>
-                            <m:r>
-                              <w:rPr>
-                                <w:rFonts w:ascii="Cambria Math" w:eastAsiaTheme="minorEastAsia" w:hAnsi="Cambria Math"/>
-                              </w:rPr>
-                              <m:t>1</m:t>
+                              <m:t>-1</m:t>
                             </m:r>
                           </m:e>
                         </m:mr>
@@ -4454,13 +4409,7 @@
                               <w:rPr>
                                 <w:rFonts w:ascii="Cambria Math" w:eastAsiaTheme="minorEastAsia" w:hAnsi="Cambria Math"/>
                               </w:rPr>
-                              <m:t>-</m:t>
-                            </m:r>
-                            <m:r>
-                              <w:rPr>
-                                <w:rFonts w:ascii="Cambria Math" w:eastAsiaTheme="minorEastAsia" w:hAnsi="Cambria Math"/>
-                              </w:rPr>
-                              <m:t>1</m:t>
+                              <m:t>-1</m:t>
                             </m:r>
                           </m:e>
                           <m:e>
@@ -5670,13 +5619,7 @@
                               <w:rPr>
                                 <w:rFonts w:ascii="Cambria Math" w:eastAsiaTheme="minorEastAsia" w:hAnsi="Cambria Math"/>
                               </w:rPr>
-                              <m:t>-</m:t>
-                            </m:r>
-                            <m:r>
-                              <w:rPr>
-                                <w:rFonts w:ascii="Cambria Math" w:eastAsiaTheme="minorEastAsia" w:hAnsi="Cambria Math"/>
-                              </w:rPr>
-                              <m:t>1</m:t>
+                              <m:t>-1</m:t>
                             </m:r>
                           </m:e>
                         </m:mr>
@@ -6212,19 +6155,7 @@
                           <w:rPr>
                             <w:rFonts w:ascii="Cambria Math" w:eastAsiaTheme="minorEastAsia" w:hAnsi="Cambria Math"/>
                           </w:rPr>
-                          <m:t>1</m:t>
-                        </m:r>
-                        <m:r>
-                          <w:rPr>
-                            <w:rFonts w:ascii="Cambria Math" w:eastAsiaTheme="minorEastAsia" w:hAnsi="Cambria Math"/>
-                          </w:rPr>
-                          <m:t>,</m:t>
-                        </m:r>
-                        <m:r>
-                          <w:rPr>
-                            <w:rFonts w:ascii="Cambria Math" w:eastAsiaTheme="minorEastAsia" w:hAnsi="Cambria Math"/>
-                          </w:rPr>
-                          <m:t>2</m:t>
+                          <m:t>1,2</m:t>
                         </m:r>
                       </m:sub>
                     </m:sSub>
@@ -6252,13 +6183,7 @@
                           <w:rPr>
                             <w:rFonts w:ascii="Cambria Math" w:eastAsiaTheme="minorEastAsia" w:hAnsi="Cambria Math"/>
                           </w:rPr>
-                          <m:t>2</m:t>
-                        </m:r>
-                        <m:r>
-                          <w:rPr>
-                            <w:rFonts w:ascii="Cambria Math" w:eastAsiaTheme="minorEastAsia" w:hAnsi="Cambria Math"/>
-                          </w:rPr>
-                          <m:t>,2</m:t>
+                          <m:t>2,2</m:t>
                         </m:r>
                       </m:sub>
                     </m:sSub>
@@ -6389,372 +6314,6 @@
               </m:r>
             </m:sup>
           </m:sSup>
-          <m:d>
-            <m:dPr>
-              <m:ctrlPr>
-                <w:rPr>
-                  <w:rFonts w:ascii="Cambria Math" w:eastAsiaTheme="minorEastAsia" w:hAnsi="Cambria Math"/>
-                  <w:i/>
-                </w:rPr>
-              </m:ctrlPr>
-            </m:dPr>
-            <m:e>
-              <m:m>
-                <m:mPr>
-                  <m:mcs>
-                    <m:mc>
-                      <m:mcPr>
-                        <m:count m:val="1"/>
-                        <m:mcJc m:val="center"/>
-                      </m:mcPr>
-                    </m:mc>
-                  </m:mcs>
-                  <m:ctrlPr>
-                    <w:rPr>
-                      <w:rFonts w:ascii="Cambria Math" w:eastAsiaTheme="minorEastAsia" w:hAnsi="Cambria Math"/>
-                      <w:i/>
-                    </w:rPr>
-                  </m:ctrlPr>
-                </m:mPr>
-                <m:mr>
-                  <m:e>
-                    <m:sSub>
-                      <m:sSubPr>
-                        <m:ctrlPr>
-                          <w:rPr>
-                            <w:rFonts w:ascii="Cambria Math" w:eastAsiaTheme="minorEastAsia" w:hAnsi="Cambria Math"/>
-                            <w:i/>
-                          </w:rPr>
-                        </m:ctrlPr>
-                      </m:sSubPr>
-                      <m:e>
-                        <m:sSub>
-                          <m:sSubPr>
-                            <m:ctrlPr>
-                              <w:rPr>
-                                <w:rFonts w:ascii="Cambria Math" w:eastAsiaTheme="minorEastAsia" w:hAnsi="Cambria Math"/>
-                                <w:i/>
-                              </w:rPr>
-                            </m:ctrlPr>
-                          </m:sSubPr>
-                          <m:e>
-                            <m:r>
-                              <w:rPr>
-                                <w:rFonts w:ascii="Cambria Math" w:eastAsiaTheme="minorEastAsia" w:hAnsi="Cambria Math"/>
-                              </w:rPr>
-                              <m:t>U</m:t>
-                            </m:r>
-                          </m:e>
-                          <m:sub>
-                            <m:r>
-                              <w:rPr>
-                                <w:rFonts w:ascii="Cambria Math" w:eastAsiaTheme="minorEastAsia" w:hAnsi="Cambria Math"/>
-                              </w:rPr>
-                              <m:t>1,1</m:t>
-                            </m:r>
-                          </m:sub>
-                        </m:sSub>
-                        <m:r>
-                          <w:rPr>
-                            <w:rFonts w:ascii="Cambria Math" w:eastAsiaTheme="minorEastAsia" w:hAnsi="Cambria Math"/>
-                          </w:rPr>
-                          <m:t>x</m:t>
-                        </m:r>
-                      </m:e>
-                      <m:sub>
-                        <m:r>
-                          <w:rPr>
-                            <w:rFonts w:ascii="Cambria Math" w:eastAsiaTheme="minorEastAsia" w:hAnsi="Cambria Math"/>
-                          </w:rPr>
-                          <m:t>1</m:t>
-                        </m:r>
-                      </m:sub>
-                    </m:sSub>
-                    <m:r>
-                      <w:rPr>
-                        <w:rFonts w:ascii="Cambria Math" w:eastAsiaTheme="minorEastAsia" w:hAnsi="Cambria Math"/>
-                      </w:rPr>
-                      <m:t>+</m:t>
-                    </m:r>
-                    <m:sSub>
-                      <m:sSubPr>
-                        <m:ctrlPr>
-                          <w:rPr>
-                            <w:rFonts w:ascii="Cambria Math" w:eastAsiaTheme="minorEastAsia" w:hAnsi="Cambria Math"/>
-                            <w:i/>
-                          </w:rPr>
-                        </m:ctrlPr>
-                      </m:sSubPr>
-                      <m:e>
-                        <m:r>
-                          <w:rPr>
-                            <w:rFonts w:ascii="Cambria Math" w:eastAsiaTheme="minorEastAsia" w:hAnsi="Cambria Math"/>
-                          </w:rPr>
-                          <m:t>U</m:t>
-                        </m:r>
-                      </m:e>
-                      <m:sub>
-                        <m:r>
-                          <w:rPr>
-                            <w:rFonts w:ascii="Cambria Math" w:eastAsiaTheme="minorEastAsia" w:hAnsi="Cambria Math"/>
-                          </w:rPr>
-                          <m:t>2,1</m:t>
-                        </m:r>
-                      </m:sub>
-                    </m:sSub>
-                    <m:sSub>
-                      <m:sSubPr>
-                        <m:ctrlPr>
-                          <w:rPr>
-                            <w:rFonts w:ascii="Cambria Math" w:eastAsiaTheme="minorEastAsia" w:hAnsi="Cambria Math"/>
-                            <w:i/>
-                          </w:rPr>
-                        </m:ctrlPr>
-                      </m:sSubPr>
-                      <m:e>
-                        <m:r>
-                          <w:rPr>
-                            <w:rFonts w:ascii="Cambria Math" w:eastAsiaTheme="minorEastAsia" w:hAnsi="Cambria Math"/>
-                          </w:rPr>
-                          <m:t>x</m:t>
-                        </m:r>
-                      </m:e>
-                      <m:sub>
-                        <m:r>
-                          <w:rPr>
-                            <w:rFonts w:ascii="Cambria Math" w:eastAsiaTheme="minorEastAsia" w:hAnsi="Cambria Math"/>
-                          </w:rPr>
-                          <m:t>2</m:t>
-                        </m:r>
-                      </m:sub>
-                    </m:sSub>
-                  </m:e>
-                </m:mr>
-                <m:mr>
-                  <m:e>
-                    <m:sSub>
-                      <m:sSubPr>
-                        <m:ctrlPr>
-                          <w:rPr>
-                            <w:rFonts w:ascii="Cambria Math" w:eastAsiaTheme="minorEastAsia" w:hAnsi="Cambria Math"/>
-                            <w:i/>
-                          </w:rPr>
-                        </m:ctrlPr>
-                      </m:sSubPr>
-                      <m:e>
-                        <m:sSub>
-                          <m:sSubPr>
-                            <m:ctrlPr>
-                              <w:rPr>
-                                <w:rFonts w:ascii="Cambria Math" w:eastAsiaTheme="minorEastAsia" w:hAnsi="Cambria Math"/>
-                                <w:i/>
-                              </w:rPr>
-                            </m:ctrlPr>
-                          </m:sSubPr>
-                          <m:e>
-                            <m:r>
-                              <w:rPr>
-                                <w:rFonts w:ascii="Cambria Math" w:eastAsiaTheme="minorEastAsia" w:hAnsi="Cambria Math"/>
-                              </w:rPr>
-                              <m:t>U</m:t>
-                            </m:r>
-                          </m:e>
-                          <m:sub>
-                            <m:r>
-                              <w:rPr>
-                                <w:rFonts w:ascii="Cambria Math" w:eastAsiaTheme="minorEastAsia" w:hAnsi="Cambria Math"/>
-                              </w:rPr>
-                              <m:t>1</m:t>
-                            </m:r>
-                            <m:r>
-                              <w:rPr>
-                                <w:rFonts w:ascii="Cambria Math" w:eastAsiaTheme="minorEastAsia" w:hAnsi="Cambria Math"/>
-                              </w:rPr>
-                              <m:t>,</m:t>
-                            </m:r>
-                            <m:r>
-                              <w:rPr>
-                                <w:rFonts w:ascii="Cambria Math" w:eastAsiaTheme="minorEastAsia" w:hAnsi="Cambria Math"/>
-                              </w:rPr>
-                              <m:t>2</m:t>
-                            </m:r>
-                          </m:sub>
-                        </m:sSub>
-                        <m:r>
-                          <w:rPr>
-                            <w:rFonts w:ascii="Cambria Math" w:eastAsiaTheme="minorEastAsia" w:hAnsi="Cambria Math"/>
-                          </w:rPr>
-                          <m:t>x</m:t>
-                        </m:r>
-                      </m:e>
-                      <m:sub>
-                        <m:r>
-                          <w:rPr>
-                            <w:rFonts w:ascii="Cambria Math" w:eastAsiaTheme="minorEastAsia" w:hAnsi="Cambria Math"/>
-                          </w:rPr>
-                          <m:t>1</m:t>
-                        </m:r>
-                      </m:sub>
-                    </m:sSub>
-                    <m:r>
-                      <w:rPr>
-                        <w:rFonts w:ascii="Cambria Math" w:eastAsiaTheme="minorEastAsia" w:hAnsi="Cambria Math"/>
-                      </w:rPr>
-                      <m:t>+</m:t>
-                    </m:r>
-                    <m:sSub>
-                      <m:sSubPr>
-                        <m:ctrlPr>
-                          <w:rPr>
-                            <w:rFonts w:ascii="Cambria Math" w:eastAsiaTheme="minorEastAsia" w:hAnsi="Cambria Math"/>
-                            <w:i/>
-                          </w:rPr>
-                        </m:ctrlPr>
-                      </m:sSubPr>
-                      <m:e>
-                        <m:r>
-                          <w:rPr>
-                            <w:rFonts w:ascii="Cambria Math" w:eastAsiaTheme="minorEastAsia" w:hAnsi="Cambria Math"/>
-                          </w:rPr>
-                          <m:t>U</m:t>
-                        </m:r>
-                      </m:e>
-                      <m:sub>
-                        <m:r>
-                          <w:rPr>
-                            <w:rFonts w:ascii="Cambria Math" w:eastAsiaTheme="minorEastAsia" w:hAnsi="Cambria Math"/>
-                          </w:rPr>
-                          <m:t>2</m:t>
-                        </m:r>
-                        <m:r>
-                          <w:rPr>
-                            <w:rFonts w:ascii="Cambria Math" w:eastAsiaTheme="minorEastAsia" w:hAnsi="Cambria Math"/>
-                          </w:rPr>
-                          <m:t>,2</m:t>
-                        </m:r>
-                      </m:sub>
-                    </m:sSub>
-                    <m:sSub>
-                      <m:sSubPr>
-                        <m:ctrlPr>
-                          <w:rPr>
-                            <w:rFonts w:ascii="Cambria Math" w:eastAsiaTheme="minorEastAsia" w:hAnsi="Cambria Math"/>
-                            <w:i/>
-                          </w:rPr>
-                        </m:ctrlPr>
-                      </m:sSubPr>
-                      <m:e>
-                        <m:r>
-                          <w:rPr>
-                            <w:rFonts w:ascii="Cambria Math" w:eastAsiaTheme="minorEastAsia" w:hAnsi="Cambria Math"/>
-                          </w:rPr>
-                          <m:t>x</m:t>
-                        </m:r>
-                      </m:e>
-                      <m:sub>
-                        <m:r>
-                          <w:rPr>
-                            <w:rFonts w:ascii="Cambria Math" w:eastAsiaTheme="minorEastAsia" w:hAnsi="Cambria Math"/>
-                          </w:rPr>
-                          <m:t>2</m:t>
-                        </m:r>
-                      </m:sub>
-                    </m:sSub>
-                  </m:e>
-                </m:mr>
-              </m:m>
-            </m:e>
-          </m:d>
-          <m:r>
-            <w:rPr>
-              <w:rFonts w:ascii="Cambria Math" w:eastAsiaTheme="minorEastAsia" w:hAnsi="Cambria Math"/>
-            </w:rPr>
-            <m:t>+b</m:t>
-          </m:r>
-          <m:r>
-            <w:rPr>
-              <w:rFonts w:ascii="Cambria Math" w:eastAsiaTheme="minorEastAsia" w:hAnsi="Cambria Math"/>
-            </w:rPr>
-            <w:br/>
-          </m:r>
-        </m:oMath>
-        <m:oMath>
-          <m:r>
-            <w:rPr>
-              <w:rFonts w:ascii="Cambria Math" w:eastAsiaTheme="minorEastAsia" w:hAnsi="Cambria Math"/>
-            </w:rPr>
-            <m:t>=</m:t>
-          </m:r>
-          <m:d>
-            <m:dPr>
-              <m:ctrlPr>
-                <w:rPr>
-                  <w:rFonts w:ascii="Cambria Math" w:eastAsiaTheme="minorEastAsia" w:hAnsi="Cambria Math"/>
-                  <w:i/>
-                </w:rPr>
-              </m:ctrlPr>
-            </m:dPr>
-            <m:e>
-              <m:sSub>
-                <m:sSubPr>
-                  <m:ctrlPr>
-                    <w:rPr>
-                      <w:rFonts w:ascii="Cambria Math" w:eastAsiaTheme="minorEastAsia" w:hAnsi="Cambria Math"/>
-                      <w:i/>
-                    </w:rPr>
-                  </m:ctrlPr>
-                </m:sSubPr>
-                <m:e>
-                  <m:r>
-                    <w:rPr>
-                      <w:rFonts w:ascii="Cambria Math" w:eastAsiaTheme="minorEastAsia" w:hAnsi="Cambria Math"/>
-                    </w:rPr>
-                    <m:t>w</m:t>
-                  </m:r>
-                </m:e>
-                <m:sub>
-                  <m:r>
-                    <w:rPr>
-                      <w:rFonts w:ascii="Cambria Math" w:eastAsiaTheme="minorEastAsia" w:hAnsi="Cambria Math"/>
-                    </w:rPr>
-                    <m:t>1</m:t>
-                  </m:r>
-                </m:sub>
-              </m:sSub>
-              <m:r>
-                <w:rPr>
-                  <w:rFonts w:ascii="Cambria Math" w:eastAsiaTheme="minorEastAsia" w:hAnsi="Cambria Math"/>
-                </w:rPr>
-                <m:t>,</m:t>
-              </m:r>
-              <m:sSub>
-                <m:sSubPr>
-                  <m:ctrlPr>
-                    <w:rPr>
-                      <w:rFonts w:ascii="Cambria Math" w:eastAsiaTheme="minorEastAsia" w:hAnsi="Cambria Math"/>
-                      <w:i/>
-                    </w:rPr>
-                  </m:ctrlPr>
-                </m:sSubPr>
-                <m:e>
-                  <m:r>
-                    <w:rPr>
-                      <w:rFonts w:ascii="Cambria Math" w:eastAsiaTheme="minorEastAsia" w:hAnsi="Cambria Math"/>
-                    </w:rPr>
-                    <m:t>w</m:t>
-                  </m:r>
-                </m:e>
-                <m:sub>
-                  <m:r>
-                    <w:rPr>
-                      <w:rFonts w:ascii="Cambria Math" w:eastAsiaTheme="minorEastAsia" w:hAnsi="Cambria Math"/>
-                    </w:rPr>
-                    <m:t>2</m:t>
-                  </m:r>
-                </m:sub>
-              </m:sSub>
-            </m:e>
-          </m:d>
           <m:d>
             <m:dPr>
               <m:ctrlPr>
@@ -7017,13 +6576,358 @@
             <w:rPr>
               <w:rFonts w:ascii="Cambria Math" w:eastAsiaTheme="minorEastAsia" w:hAnsi="Cambria Math"/>
             </w:rPr>
-            <m:t>+</m:t>
-          </m:r>
-          <m:r>
+            <m:t>+b</m:t>
+          </m:r>
+          <m:r>
+            <m:rPr>
+              <m:sty m:val="p"/>
+            </m:rPr>
             <w:rPr>
               <w:rFonts w:ascii="Cambria Math" w:eastAsiaTheme="minorEastAsia" w:hAnsi="Cambria Math"/>
             </w:rPr>
-            <m:t>b=</m:t>
+            <w:br/>
+          </m:r>
+        </m:oMath>
+        <m:oMath>
+          <m:r>
+            <w:rPr>
+              <w:rFonts w:ascii="Cambria Math" w:eastAsiaTheme="minorEastAsia" w:hAnsi="Cambria Math"/>
+            </w:rPr>
+            <m:t>=</m:t>
+          </m:r>
+          <m:d>
+            <m:dPr>
+              <m:ctrlPr>
+                <w:rPr>
+                  <w:rFonts w:ascii="Cambria Math" w:eastAsiaTheme="minorEastAsia" w:hAnsi="Cambria Math"/>
+                  <w:i/>
+                </w:rPr>
+              </m:ctrlPr>
+            </m:dPr>
+            <m:e>
+              <m:sSub>
+                <m:sSubPr>
+                  <m:ctrlPr>
+                    <w:rPr>
+                      <w:rFonts w:ascii="Cambria Math" w:eastAsiaTheme="minorEastAsia" w:hAnsi="Cambria Math"/>
+                      <w:i/>
+                    </w:rPr>
+                  </m:ctrlPr>
+                </m:sSubPr>
+                <m:e>
+                  <m:r>
+                    <w:rPr>
+                      <w:rFonts w:ascii="Cambria Math" w:eastAsiaTheme="minorEastAsia" w:hAnsi="Cambria Math"/>
+                    </w:rPr>
+                    <m:t>w</m:t>
+                  </m:r>
+                </m:e>
+                <m:sub>
+                  <m:r>
+                    <w:rPr>
+                      <w:rFonts w:ascii="Cambria Math" w:eastAsiaTheme="minorEastAsia" w:hAnsi="Cambria Math"/>
+                    </w:rPr>
+                    <m:t>1</m:t>
+                  </m:r>
+                </m:sub>
+              </m:sSub>
+              <m:r>
+                <w:rPr>
+                  <w:rFonts w:ascii="Cambria Math" w:eastAsiaTheme="minorEastAsia" w:hAnsi="Cambria Math"/>
+                </w:rPr>
+                <m:t>,</m:t>
+              </m:r>
+              <m:sSub>
+                <m:sSubPr>
+                  <m:ctrlPr>
+                    <w:rPr>
+                      <w:rFonts w:ascii="Cambria Math" w:eastAsiaTheme="minorEastAsia" w:hAnsi="Cambria Math"/>
+                      <w:i/>
+                    </w:rPr>
+                  </m:ctrlPr>
+                </m:sSubPr>
+                <m:e>
+                  <m:r>
+                    <w:rPr>
+                      <w:rFonts w:ascii="Cambria Math" w:eastAsiaTheme="minorEastAsia" w:hAnsi="Cambria Math"/>
+                    </w:rPr>
+                    <m:t>w</m:t>
+                  </m:r>
+                </m:e>
+                <m:sub>
+                  <m:r>
+                    <w:rPr>
+                      <w:rFonts w:ascii="Cambria Math" w:eastAsiaTheme="minorEastAsia" w:hAnsi="Cambria Math"/>
+                    </w:rPr>
+                    <m:t>2</m:t>
+                  </m:r>
+                </m:sub>
+              </m:sSub>
+            </m:e>
+          </m:d>
+          <m:d>
+            <m:dPr>
+              <m:ctrlPr>
+                <w:rPr>
+                  <w:rFonts w:ascii="Cambria Math" w:eastAsiaTheme="minorEastAsia" w:hAnsi="Cambria Math"/>
+                  <w:i/>
+                </w:rPr>
+              </m:ctrlPr>
+            </m:dPr>
+            <m:e>
+              <m:m>
+                <m:mPr>
+                  <m:mcs>
+                    <m:mc>
+                      <m:mcPr>
+                        <m:count m:val="1"/>
+                        <m:mcJc m:val="center"/>
+                      </m:mcPr>
+                    </m:mc>
+                  </m:mcs>
+                  <m:ctrlPr>
+                    <w:rPr>
+                      <w:rFonts w:ascii="Cambria Math" w:eastAsiaTheme="minorEastAsia" w:hAnsi="Cambria Math"/>
+                      <w:i/>
+                    </w:rPr>
+                  </m:ctrlPr>
+                </m:mPr>
+                <m:mr>
+                  <m:e>
+                    <m:sSub>
+                      <m:sSubPr>
+                        <m:ctrlPr>
+                          <w:rPr>
+                            <w:rFonts w:ascii="Cambria Math" w:eastAsiaTheme="minorEastAsia" w:hAnsi="Cambria Math"/>
+                            <w:i/>
+                          </w:rPr>
+                        </m:ctrlPr>
+                      </m:sSubPr>
+                      <m:e>
+                        <m:sSub>
+                          <m:sSubPr>
+                            <m:ctrlPr>
+                              <w:rPr>
+                                <w:rFonts w:ascii="Cambria Math" w:eastAsiaTheme="minorEastAsia" w:hAnsi="Cambria Math"/>
+                                <w:i/>
+                              </w:rPr>
+                            </m:ctrlPr>
+                          </m:sSubPr>
+                          <m:e>
+                            <m:r>
+                              <w:rPr>
+                                <w:rFonts w:ascii="Cambria Math" w:eastAsiaTheme="minorEastAsia" w:hAnsi="Cambria Math"/>
+                              </w:rPr>
+                              <m:t>U</m:t>
+                            </m:r>
+                          </m:e>
+                          <m:sub>
+                            <m:r>
+                              <w:rPr>
+                                <w:rFonts w:ascii="Cambria Math" w:eastAsiaTheme="minorEastAsia" w:hAnsi="Cambria Math"/>
+                              </w:rPr>
+                              <m:t>1,1</m:t>
+                            </m:r>
+                          </m:sub>
+                        </m:sSub>
+                        <m:r>
+                          <w:rPr>
+                            <w:rFonts w:ascii="Cambria Math" w:eastAsiaTheme="minorEastAsia" w:hAnsi="Cambria Math"/>
+                          </w:rPr>
+                          <m:t>x</m:t>
+                        </m:r>
+                      </m:e>
+                      <m:sub>
+                        <m:r>
+                          <w:rPr>
+                            <w:rFonts w:ascii="Cambria Math" w:eastAsiaTheme="minorEastAsia" w:hAnsi="Cambria Math"/>
+                          </w:rPr>
+                          <m:t>1</m:t>
+                        </m:r>
+                      </m:sub>
+                    </m:sSub>
+                    <m:r>
+                      <w:rPr>
+                        <w:rFonts w:ascii="Cambria Math" w:eastAsiaTheme="minorEastAsia" w:hAnsi="Cambria Math"/>
+                      </w:rPr>
+                      <m:t>+</m:t>
+                    </m:r>
+                    <m:sSub>
+                      <m:sSubPr>
+                        <m:ctrlPr>
+                          <w:rPr>
+                            <w:rFonts w:ascii="Cambria Math" w:eastAsiaTheme="minorEastAsia" w:hAnsi="Cambria Math"/>
+                            <w:i/>
+                          </w:rPr>
+                        </m:ctrlPr>
+                      </m:sSubPr>
+                      <m:e>
+                        <m:r>
+                          <w:rPr>
+                            <w:rFonts w:ascii="Cambria Math" w:eastAsiaTheme="minorEastAsia" w:hAnsi="Cambria Math"/>
+                          </w:rPr>
+                          <m:t>U</m:t>
+                        </m:r>
+                      </m:e>
+                      <m:sub>
+                        <m:r>
+                          <w:rPr>
+                            <w:rFonts w:ascii="Cambria Math" w:eastAsiaTheme="minorEastAsia" w:hAnsi="Cambria Math"/>
+                          </w:rPr>
+                          <m:t>2,1</m:t>
+                        </m:r>
+                      </m:sub>
+                    </m:sSub>
+                    <m:sSub>
+                      <m:sSubPr>
+                        <m:ctrlPr>
+                          <w:rPr>
+                            <w:rFonts w:ascii="Cambria Math" w:eastAsiaTheme="minorEastAsia" w:hAnsi="Cambria Math"/>
+                            <w:i/>
+                          </w:rPr>
+                        </m:ctrlPr>
+                      </m:sSubPr>
+                      <m:e>
+                        <m:r>
+                          <w:rPr>
+                            <w:rFonts w:ascii="Cambria Math" w:eastAsiaTheme="minorEastAsia" w:hAnsi="Cambria Math"/>
+                          </w:rPr>
+                          <m:t>x</m:t>
+                        </m:r>
+                      </m:e>
+                      <m:sub>
+                        <m:r>
+                          <w:rPr>
+                            <w:rFonts w:ascii="Cambria Math" w:eastAsiaTheme="minorEastAsia" w:hAnsi="Cambria Math"/>
+                          </w:rPr>
+                          <m:t>2</m:t>
+                        </m:r>
+                      </m:sub>
+                    </m:sSub>
+                  </m:e>
+                </m:mr>
+                <m:mr>
+                  <m:e>
+                    <m:sSub>
+                      <m:sSubPr>
+                        <m:ctrlPr>
+                          <w:rPr>
+                            <w:rFonts w:ascii="Cambria Math" w:eastAsiaTheme="minorEastAsia" w:hAnsi="Cambria Math"/>
+                            <w:i/>
+                          </w:rPr>
+                        </m:ctrlPr>
+                      </m:sSubPr>
+                      <m:e>
+                        <m:sSub>
+                          <m:sSubPr>
+                            <m:ctrlPr>
+                              <w:rPr>
+                                <w:rFonts w:ascii="Cambria Math" w:eastAsiaTheme="minorEastAsia" w:hAnsi="Cambria Math"/>
+                                <w:i/>
+                              </w:rPr>
+                            </m:ctrlPr>
+                          </m:sSubPr>
+                          <m:e>
+                            <m:r>
+                              <w:rPr>
+                                <w:rFonts w:ascii="Cambria Math" w:eastAsiaTheme="minorEastAsia" w:hAnsi="Cambria Math"/>
+                              </w:rPr>
+                              <m:t>U</m:t>
+                            </m:r>
+                          </m:e>
+                          <m:sub>
+                            <m:r>
+                              <w:rPr>
+                                <w:rFonts w:ascii="Cambria Math" w:eastAsiaTheme="minorEastAsia" w:hAnsi="Cambria Math"/>
+                              </w:rPr>
+                              <m:t>1,2</m:t>
+                            </m:r>
+                          </m:sub>
+                        </m:sSub>
+                        <m:r>
+                          <w:rPr>
+                            <w:rFonts w:ascii="Cambria Math" w:eastAsiaTheme="minorEastAsia" w:hAnsi="Cambria Math"/>
+                          </w:rPr>
+                          <m:t>x</m:t>
+                        </m:r>
+                      </m:e>
+                      <m:sub>
+                        <m:r>
+                          <w:rPr>
+                            <w:rFonts w:ascii="Cambria Math" w:eastAsiaTheme="minorEastAsia" w:hAnsi="Cambria Math"/>
+                          </w:rPr>
+                          <m:t>1</m:t>
+                        </m:r>
+                      </m:sub>
+                    </m:sSub>
+                    <m:r>
+                      <w:rPr>
+                        <w:rFonts w:ascii="Cambria Math" w:eastAsiaTheme="minorEastAsia" w:hAnsi="Cambria Math"/>
+                      </w:rPr>
+                      <m:t>+</m:t>
+                    </m:r>
+                    <m:sSub>
+                      <m:sSubPr>
+                        <m:ctrlPr>
+                          <w:rPr>
+                            <w:rFonts w:ascii="Cambria Math" w:eastAsiaTheme="minorEastAsia" w:hAnsi="Cambria Math"/>
+                            <w:i/>
+                          </w:rPr>
+                        </m:ctrlPr>
+                      </m:sSubPr>
+                      <m:e>
+                        <m:r>
+                          <w:rPr>
+                            <w:rFonts w:ascii="Cambria Math" w:eastAsiaTheme="minorEastAsia" w:hAnsi="Cambria Math"/>
+                          </w:rPr>
+                          <m:t>U</m:t>
+                        </m:r>
+                      </m:e>
+                      <m:sub>
+                        <m:r>
+                          <w:rPr>
+                            <w:rFonts w:ascii="Cambria Math" w:eastAsiaTheme="minorEastAsia" w:hAnsi="Cambria Math"/>
+                          </w:rPr>
+                          <m:t>2,2</m:t>
+                        </m:r>
+                      </m:sub>
+                    </m:sSub>
+                    <m:sSub>
+                      <m:sSubPr>
+                        <m:ctrlPr>
+                          <w:rPr>
+                            <w:rFonts w:ascii="Cambria Math" w:eastAsiaTheme="minorEastAsia" w:hAnsi="Cambria Math"/>
+                            <w:i/>
+                          </w:rPr>
+                        </m:ctrlPr>
+                      </m:sSubPr>
+                      <m:e>
+                        <m:r>
+                          <w:rPr>
+                            <w:rFonts w:ascii="Cambria Math" w:eastAsiaTheme="minorEastAsia" w:hAnsi="Cambria Math"/>
+                          </w:rPr>
+                          <m:t>x</m:t>
+                        </m:r>
+                      </m:e>
+                      <m:sub>
+                        <m:r>
+                          <w:rPr>
+                            <w:rFonts w:ascii="Cambria Math" w:eastAsiaTheme="minorEastAsia" w:hAnsi="Cambria Math"/>
+                          </w:rPr>
+                          <m:t>2</m:t>
+                        </m:r>
+                      </m:sub>
+                    </m:sSub>
+                  </m:e>
+                </m:mr>
+              </m:m>
+            </m:e>
+          </m:d>
+          <m:r>
+            <w:rPr>
+              <w:rFonts w:ascii="Cambria Math" w:eastAsiaTheme="minorEastAsia" w:hAnsi="Cambria Math"/>
+            </w:rPr>
+            <m:t>+b=</m:t>
           </m:r>
           <m:sSub>
             <m:sSubPr>
@@ -7486,13 +7390,7 @@
               <w:rPr>
                 <w:rFonts w:ascii="Cambria Math" w:eastAsiaTheme="minorEastAsia" w:hAnsi="Cambria Math"/>
               </w:rPr>
-              <m:t>0</m:t>
-            </m:r>
-            <m:r>
-              <w:rPr>
-                <w:rFonts w:ascii="Cambria Math" w:eastAsiaTheme="minorEastAsia" w:hAnsi="Cambria Math"/>
-              </w:rPr>
-              <m:t>,1</m:t>
+              <m:t>0,1</m:t>
             </m:r>
           </m:e>
         </m:d>
@@ -7500,13 +7398,7 @@
           <w:rPr>
             <w:rFonts w:ascii="Cambria Math" w:eastAsiaTheme="minorEastAsia" w:hAnsi="Cambria Math"/>
           </w:rPr>
-          <m:t>≥</m:t>
-        </m:r>
-        <m:r>
-          <w:rPr>
-            <w:rFonts w:ascii="Cambria Math" w:eastAsiaTheme="minorEastAsia" w:hAnsi="Cambria Math"/>
-          </w:rPr>
-          <m:t>0:</m:t>
+          <m:t>≥0:</m:t>
         </m:r>
       </m:oMath>
     </w:p>
@@ -7663,19 +7555,7 @@
             <w:rPr>
               <w:rFonts w:ascii="Cambria Math" w:eastAsiaTheme="minorEastAsia" w:hAnsi="Cambria Math"/>
             </w:rPr>
-            <m:t>+b</m:t>
-          </m:r>
-          <m:r>
-            <w:rPr>
-              <w:rFonts w:ascii="Cambria Math" w:eastAsiaTheme="minorEastAsia" w:hAnsi="Cambria Math"/>
-            </w:rPr>
-            <m:t>⇒</m:t>
-          </m:r>
-          <m:r>
-            <w:rPr>
-              <w:rFonts w:ascii="Cambria Math" w:eastAsiaTheme="minorEastAsia" w:hAnsi="Cambria Math"/>
-            </w:rPr>
-            <m:t>b≥-(</m:t>
+            <m:t>+b⇒b≥-(</m:t>
           </m:r>
           <m:sSub>
             <m:sSubPr>
@@ -7791,13 +7671,7 @@
             <w:rPr>
               <w:rFonts w:ascii="Cambria Math" w:eastAsiaTheme="minorEastAsia" w:hAnsi="Cambria Math"/>
             </w:rPr>
-            <m:t>)</m:t>
-          </m:r>
-          <m:r>
-            <w:rPr>
-              <w:rFonts w:ascii="Cambria Math" w:eastAsiaTheme="minorEastAsia" w:hAnsi="Cambria Math"/>
-            </w:rPr>
-            <m:t xml:space="preserve"> </m:t>
+            <m:t xml:space="preserve">) </m:t>
           </m:r>
         </m:oMath>
       </m:oMathPara>
@@ -7843,19 +7717,7 @@
             <w:rPr>
               <w:rFonts w:ascii="Cambria Math" w:eastAsiaTheme="minorEastAsia" w:hAnsi="Cambria Math"/>
             </w:rPr>
-            <m:t>b</m:t>
-          </m:r>
-          <m:r>
-            <w:rPr>
-              <w:rFonts w:ascii="Cambria Math" w:eastAsiaTheme="minorEastAsia" w:hAnsi="Cambria Math"/>
-            </w:rPr>
-            <m:t>≥-</m:t>
-          </m:r>
-          <m:r>
-            <w:rPr>
-              <w:rFonts w:ascii="Cambria Math" w:eastAsiaTheme="minorEastAsia" w:hAnsi="Cambria Math"/>
-            </w:rPr>
-            <m:t>(</m:t>
+            <m:t>b≥-(</m:t>
           </m:r>
           <m:sSub>
             <m:sSubPr>
@@ -8015,25 +7877,7 @@
             <w:rPr>
               <w:rFonts w:ascii="Cambria Math" w:eastAsiaTheme="minorEastAsia" w:hAnsi="Cambria Math"/>
             </w:rPr>
-            <m:t>0&gt;</m:t>
-          </m:r>
-          <m:r>
-            <w:rPr>
-              <w:rFonts w:ascii="Cambria Math" w:eastAsiaTheme="minorEastAsia" w:hAnsi="Cambria Math"/>
-            </w:rPr>
-            <m:t>b&gt;</m:t>
-          </m:r>
-          <m:r>
-            <w:rPr>
-              <w:rFonts w:ascii="Cambria Math" w:eastAsiaTheme="minorEastAsia" w:hAnsi="Cambria Math"/>
-            </w:rPr>
-            <m:t>2b≥</m:t>
-          </m:r>
-          <m:r>
-            <w:rPr>
-              <w:rFonts w:ascii="Cambria Math" w:eastAsiaTheme="minorEastAsia" w:hAnsi="Cambria Math"/>
-            </w:rPr>
-            <m:t>-(</m:t>
+            <m:t>0&gt;b&gt;2b≥-(</m:t>
           </m:r>
           <m:sSub>
             <m:sSubPr>
@@ -8304,19 +8148,7 @@
               <w:rPr>
                 <w:rFonts w:ascii="Cambria Math" w:eastAsiaTheme="minorEastAsia" w:hAnsi="Cambria Math"/>
               </w:rPr>
-              <m:t>1</m:t>
-            </m:r>
-            <m:r>
-              <w:rPr>
-                <w:rFonts w:ascii="Cambria Math" w:eastAsiaTheme="minorEastAsia" w:hAnsi="Cambria Math"/>
-              </w:rPr>
-              <m:t>,</m:t>
-            </m:r>
-            <m:r>
-              <w:rPr>
-                <w:rFonts w:ascii="Cambria Math" w:eastAsiaTheme="minorEastAsia" w:hAnsi="Cambria Math"/>
-              </w:rPr>
-              <m:t>1</m:t>
+              <m:t>1,1</m:t>
             </m:r>
           </m:e>
         </m:d>
@@ -8597,15 +8429,12 @@
             <w:rPr>
               <w:rFonts w:ascii="Cambria Math" w:eastAsiaTheme="minorEastAsia" w:hAnsi="Cambria Math"/>
             </w:rPr>
-            <m:t>+b</m:t>
-          </m:r>
-          <m:r>
-            <w:rPr>
-              <w:rFonts w:ascii="Cambria Math" w:eastAsiaTheme="minorEastAsia" w:hAnsi="Cambria Math"/>
-            </w:rPr>
-            <m:t>⇒</m:t>
-          </m:r>
-          <m:r>
+            <m:t>+b⇒</m:t>
+          </m:r>
+          <m:r>
+            <m:rPr>
+              <m:sty m:val="p"/>
+            </m:rPr>
             <w:rPr>
               <w:rFonts w:ascii="Cambria Math" w:eastAsiaTheme="minorEastAsia" w:hAnsi="Cambria Math"/>
             </w:rPr>
@@ -8843,15 +8672,12 @@
             <w:rPr>
               <w:rFonts w:ascii="Cambria Math" w:eastAsiaTheme="minorEastAsia" w:hAnsi="Cambria Math"/>
             </w:rPr>
-            <m:t>+b</m:t>
-          </m:r>
-          <m:r>
-            <w:rPr>
-              <w:rFonts w:ascii="Cambria Math" w:eastAsiaTheme="minorEastAsia" w:hAnsi="Cambria Math"/>
-            </w:rPr>
-            <m:t>&lt;0⇒</m:t>
-          </m:r>
-          <m:r>
+            <m:t>+b&lt;0⇒</m:t>
+          </m:r>
+          <m:r>
+            <m:rPr>
+              <m:sty m:val="p"/>
+            </m:rPr>
             <w:rPr>
               <w:rFonts w:ascii="Cambria Math" w:eastAsiaTheme="minorEastAsia" w:hAnsi="Cambria Math"/>
             </w:rPr>
@@ -8863,13 +8689,7 @@
             <w:rPr>
               <w:rFonts w:ascii="Cambria Math" w:eastAsiaTheme="minorEastAsia" w:hAnsi="Cambria Math"/>
             </w:rPr>
-            <m:t>b&lt;-</m:t>
-          </m:r>
-          <m:r>
-            <w:rPr>
-              <w:rFonts w:ascii="Cambria Math" w:eastAsiaTheme="minorEastAsia" w:hAnsi="Cambria Math"/>
-            </w:rPr>
-            <m:t>(</m:t>
+            <m:t>b&lt;-(</m:t>
           </m:r>
           <m:sSub>
             <m:sSubPr>
@@ -9148,6 +8968,9 @@
       </w:r>
       <m:oMath>
         <m:r>
+          <m:rPr>
+            <m:sty m:val="p"/>
+          </m:rPr>
           <w:rPr>
             <w:rFonts w:ascii="Cambria Math" w:eastAsiaTheme="minorEastAsia" w:hAnsi="Cambria Math"/>
           </w:rPr>
@@ -9392,19 +9215,7 @@
             <w:rPr>
               <w:rFonts w:ascii="Cambria Math" w:eastAsiaTheme="minorEastAsia" w:hAnsi="Cambria Math"/>
             </w:rPr>
-            <m:t>)</m:t>
-          </m:r>
-          <m:r>
-            <w:rPr>
-              <w:rFonts w:ascii="Cambria Math" w:eastAsiaTheme="minorEastAsia" w:hAnsi="Cambria Math"/>
-            </w:rPr>
-            <m:t>≤2b&lt;b&lt;-</m:t>
-          </m:r>
-          <m:r>
-            <w:rPr>
-              <w:rFonts w:ascii="Cambria Math" w:eastAsiaTheme="minorEastAsia" w:hAnsi="Cambria Math"/>
-            </w:rPr>
-            <m:t>(</m:t>
+            <m:t>)≤2b&lt;b&lt;-(</m:t>
           </m:r>
           <m:sSub>
             <m:sSubPr>
@@ -9643,7 +9454,2741 @@
     </w:p>
     <w:p>
       <w:pPr>
+        <w:rPr>
+          <w:rFonts w:eastAsiaTheme="minorEastAsia"/>
+          <w:b/>
+          <w:bCs/>
+          <w:sz w:val="28"/>
+          <w:szCs w:val="28"/>
+        </w:rPr>
+      </w:pPr>
+      <w:r>
+        <w:rPr>
+          <w:rFonts w:eastAsiaTheme="minorEastAsia"/>
+          <w:b/>
+          <w:bCs/>
+          <w:sz w:val="28"/>
+          <w:szCs w:val="28"/>
+        </w:rPr>
+        <w:lastRenderedPageBreak/>
+        <w:t>Q3:</w:t>
+      </w:r>
+    </w:p>
+    <w:p>
+      <w:pPr>
+        <w:rPr>
+          <w:rFonts w:eastAsiaTheme="minorEastAsia"/>
+        </w:rPr>
+      </w:pPr>
+      <w:r>
+        <w:rPr>
+          <w:rFonts w:eastAsiaTheme="minorEastAsia"/>
+        </w:rPr>
+        <w:t xml:space="preserve">First </w:t>
+      </w:r>
+      <w:r>
+        <w:rPr>
+          <w:rFonts w:eastAsiaTheme="minorEastAsia"/>
+        </w:rPr>
+        <w:t>random initialization</w:t>
+      </w:r>
+      <w:r>
+        <w:rPr>
+          <w:rFonts w:eastAsiaTheme="minorEastAsia"/>
+        </w:rPr>
+        <w:t>:</w:t>
+      </w:r>
+    </w:p>
+    <w:p>
+      <w:pPr>
         <w:pStyle w:val="a9"/>
+        <w:rPr>
+          <w:rFonts w:eastAsiaTheme="minorEastAsia"/>
+          <w:b/>
+          <w:bCs/>
+          <w:sz w:val="28"/>
+          <w:szCs w:val="28"/>
+        </w:rPr>
+      </w:pPr>
+      <m:oMathPara>
+        <m:oMath>
+          <m:r>
+            <w:rPr>
+              <w:rFonts w:ascii="Cambria Math" w:eastAsiaTheme="minorEastAsia" w:hAnsi="Cambria Math"/>
+            </w:rPr>
+            <m:t>U=</m:t>
+          </m:r>
+          <m:d>
+            <m:dPr>
+              <m:ctrlPr>
+                <w:rPr>
+                  <w:rFonts w:ascii="Cambria Math" w:eastAsiaTheme="minorEastAsia" w:hAnsi="Cambria Math"/>
+                  <w:i/>
+                </w:rPr>
+              </m:ctrlPr>
+            </m:dPr>
+            <m:e>
+              <m:m>
+                <m:mPr>
+                  <m:mcs>
+                    <m:mc>
+                      <m:mcPr>
+                        <m:count m:val="2"/>
+                        <m:mcJc m:val="center"/>
+                      </m:mcPr>
+                    </m:mc>
+                  </m:mcs>
+                  <m:ctrlPr>
+                    <w:rPr>
+                      <w:rFonts w:ascii="Cambria Math" w:eastAsiaTheme="minorEastAsia" w:hAnsi="Cambria Math"/>
+                      <w:i/>
+                    </w:rPr>
+                  </m:ctrlPr>
+                </m:mPr>
+                <m:mr>
+                  <m:e>
+                    <m:r>
+                      <w:rPr>
+                        <w:rFonts w:ascii="Cambria Math" w:eastAsiaTheme="minorEastAsia" w:hAnsi="Cambria Math"/>
+                      </w:rPr>
+                      <m:t xml:space="preserve">-1.48525022   </m:t>
+                    </m:r>
+                  </m:e>
+                  <m:e>
+                    <m:r>
+                      <w:rPr>
+                        <w:rFonts w:ascii="Cambria Math" w:eastAsiaTheme="minorEastAsia" w:hAnsi="Cambria Math"/>
+                      </w:rPr>
+                      <m:t>1.71196129</m:t>
+                    </m:r>
+                  </m:e>
+                </m:mr>
+                <m:mr>
+                  <m:e>
+                    <m:r>
+                      <w:rPr>
+                        <w:rFonts w:ascii="Cambria Math" w:eastAsiaTheme="minorEastAsia" w:hAnsi="Cambria Math"/>
+                      </w:rPr>
+                      <m:t xml:space="preserve">-1.48536508  </m:t>
+                    </m:r>
+                  </m:e>
+                  <m:e>
+                    <m:r>
+                      <w:rPr>
+                        <w:rFonts w:ascii="Cambria Math" w:eastAsiaTheme="minorEastAsia" w:hAnsi="Cambria Math"/>
+                      </w:rPr>
+                      <m:t>1.71141719</m:t>
+                    </m:r>
+                  </m:e>
+                </m:mr>
+              </m:m>
+            </m:e>
+          </m:d>
+          <m:r>
+            <w:rPr>
+              <w:rFonts w:ascii="Cambria Math" w:eastAsiaTheme="minorEastAsia" w:hAnsi="Cambria Math"/>
+            </w:rPr>
+            <m:t xml:space="preserve">, </m:t>
+          </m:r>
+          <m:sSub>
+            <m:sSubPr>
+              <m:ctrlPr>
+                <w:rPr>
+                  <w:rFonts w:ascii="Cambria Math" w:eastAsiaTheme="minorEastAsia" w:hAnsi="Cambria Math"/>
+                  <w:i/>
+                </w:rPr>
+              </m:ctrlPr>
+            </m:sSubPr>
+            <m:e>
+              <m:r>
+                <w:rPr>
+                  <w:rFonts w:ascii="Cambria Math" w:eastAsiaTheme="minorEastAsia" w:hAnsi="Cambria Math"/>
+                </w:rPr>
+                <m:t>b</m:t>
+              </m:r>
+            </m:e>
+            <m:sub>
+              <m:r>
+                <w:rPr>
+                  <w:rFonts w:ascii="Cambria Math" w:eastAsiaTheme="minorEastAsia" w:hAnsi="Cambria Math"/>
+                </w:rPr>
+                <m:t>1</m:t>
+              </m:r>
+            </m:sub>
+          </m:sSub>
+          <m:r>
+            <w:rPr>
+              <w:rFonts w:ascii="Cambria Math" w:eastAsiaTheme="minorEastAsia" w:hAnsi="Cambria Math"/>
+            </w:rPr>
+            <m:t>=</m:t>
+          </m:r>
+          <m:d>
+            <m:dPr>
+              <m:ctrlPr>
+                <w:rPr>
+                  <w:rFonts w:ascii="Cambria Math" w:eastAsiaTheme="minorEastAsia" w:hAnsi="Cambria Math"/>
+                  <w:i/>
+                </w:rPr>
+              </m:ctrlPr>
+            </m:dPr>
+            <m:e>
+              <m:m>
+                <m:mPr>
+                  <m:mcs>
+                    <m:mc>
+                      <m:mcPr>
+                        <m:count m:val="1"/>
+                        <m:mcJc m:val="center"/>
+                      </m:mcPr>
+                    </m:mc>
+                  </m:mcs>
+                  <m:ctrlPr>
+                    <w:rPr>
+                      <w:rFonts w:ascii="Cambria Math" w:eastAsiaTheme="minorEastAsia" w:hAnsi="Cambria Math"/>
+                      <w:i/>
+                    </w:rPr>
+                  </m:ctrlPr>
+                </m:mPr>
+                <m:mr>
+                  <m:e>
+                    <m:r>
+                      <w:rPr>
+                        <w:rFonts w:ascii="Cambria Math" w:eastAsiaTheme="minorEastAsia" w:hAnsi="Cambria Math"/>
+                      </w:rPr>
+                      <m:t>1.48515829</m:t>
+                    </m:r>
+                  </m:e>
+                </m:mr>
+                <m:mr>
+                  <m:e>
+                    <m:r>
+                      <w:rPr>
+                        <w:rFonts w:ascii="Cambria Math" w:eastAsiaTheme="minorEastAsia" w:hAnsi="Cambria Math"/>
+                      </w:rPr>
+                      <m:t xml:space="preserve"> </m:t>
+                    </m:r>
+                    <m:r>
+                      <w:rPr>
+                        <w:rFonts w:ascii="Cambria Math" w:eastAsiaTheme="minorEastAsia" w:hAnsi="Cambria Math"/>
+                      </w:rPr>
+                      <m:t xml:space="preserve"> 0.29283234</m:t>
+                    </m:r>
+                  </m:e>
+                </m:mr>
+              </m:m>
+            </m:e>
+          </m:d>
+          <m:r>
+            <w:rPr>
+              <w:rFonts w:ascii="Cambria Math" w:eastAsiaTheme="minorEastAsia" w:hAnsi="Cambria Math"/>
+            </w:rPr>
+            <m:t xml:space="preserve">, </m:t>
+          </m:r>
+          <m:r>
+            <w:rPr>
+              <w:rFonts w:ascii="Cambria Math" w:eastAsiaTheme="minorEastAsia" w:hAnsi="Cambria Math"/>
+            </w:rPr>
+            <w:br/>
+          </m:r>
+        </m:oMath>
+        <m:oMath>
+          <m:r>
+            <w:rPr>
+              <w:rFonts w:ascii="Cambria Math" w:eastAsiaTheme="minorEastAsia" w:hAnsi="Cambria Math"/>
+            </w:rPr>
+            <m:t>w=</m:t>
+          </m:r>
+          <m:d>
+            <m:dPr>
+              <m:ctrlPr>
+                <w:rPr>
+                  <w:rFonts w:ascii="Cambria Math" w:eastAsiaTheme="minorEastAsia" w:hAnsi="Cambria Math"/>
+                  <w:i/>
+                </w:rPr>
+              </m:ctrlPr>
+            </m:dPr>
+            <m:e>
+              <m:m>
+                <m:mPr>
+                  <m:mcs>
+                    <m:mc>
+                      <m:mcPr>
+                        <m:count m:val="1"/>
+                        <m:mcJc m:val="center"/>
+                      </m:mcPr>
+                    </m:mc>
+                  </m:mcs>
+                  <m:ctrlPr>
+                    <w:rPr>
+                      <w:rFonts w:ascii="Cambria Math" w:eastAsiaTheme="minorEastAsia" w:hAnsi="Cambria Math"/>
+                      <w:i/>
+                    </w:rPr>
+                  </m:ctrlPr>
+                </m:mPr>
+                <m:mr>
+                  <m:e>
+                    <m:r>
+                      <w:rPr>
+                        <w:rFonts w:ascii="Cambria Math" w:eastAsiaTheme="minorEastAsia" w:hAnsi="Cambria Math"/>
+                      </w:rPr>
+                      <m:t xml:space="preserve">-2.60791568 </m:t>
+                    </m:r>
+                  </m:e>
+                </m:mr>
+                <m:mr>
+                  <m:e>
+                    <m:r>
+                      <w:rPr>
+                        <w:rFonts w:ascii="Cambria Math" w:eastAsiaTheme="minorEastAsia" w:hAnsi="Cambria Math"/>
+                      </w:rPr>
+                      <m:t xml:space="preserve">  </m:t>
+                    </m:r>
+                    <m:r>
+                      <w:rPr>
+                        <w:rFonts w:ascii="Cambria Math" w:eastAsiaTheme="minorEastAsia" w:hAnsi="Cambria Math"/>
+                      </w:rPr>
+                      <m:t>-1.12237636</m:t>
+                    </m:r>
+                  </m:e>
+                </m:mr>
+              </m:m>
+            </m:e>
+          </m:d>
+          <m:r>
+            <w:rPr>
+              <w:rFonts w:ascii="Cambria Math" w:eastAsiaTheme="minorEastAsia" w:hAnsi="Cambria Math"/>
+            </w:rPr>
+            <m:t xml:space="preserve">, </m:t>
+          </m:r>
+          <m:sSub>
+            <m:sSubPr>
+              <m:ctrlPr>
+                <w:rPr>
+                  <w:rFonts w:ascii="Cambria Math" w:eastAsiaTheme="minorEastAsia" w:hAnsi="Cambria Math"/>
+                  <w:i/>
+                </w:rPr>
+              </m:ctrlPr>
+            </m:sSubPr>
+            <m:e>
+              <m:r>
+                <w:rPr>
+                  <w:rFonts w:ascii="Cambria Math" w:eastAsiaTheme="minorEastAsia" w:hAnsi="Cambria Math"/>
+                </w:rPr>
+                <m:t>b</m:t>
+              </m:r>
+            </m:e>
+            <m:sub>
+              <m:r>
+                <w:rPr>
+                  <w:rFonts w:ascii="Cambria Math" w:eastAsiaTheme="minorEastAsia" w:hAnsi="Cambria Math"/>
+                </w:rPr>
+                <m:t>2</m:t>
+              </m:r>
+            </m:sub>
+          </m:sSub>
+          <m:r>
+            <w:rPr>
+              <w:rFonts w:ascii="Cambria Math" w:eastAsiaTheme="minorEastAsia" w:hAnsi="Cambria Math"/>
+            </w:rPr>
+            <m:t>=</m:t>
+          </m:r>
+          <m:r>
+            <w:rPr>
+              <w:rFonts w:ascii="Cambria Math" w:eastAsiaTheme="minorEastAsia" w:hAnsi="Cambria Math"/>
+            </w:rPr>
+            <m:t>3.21236665</m:t>
+          </m:r>
+        </m:oMath>
+      </m:oMathPara>
+    </w:p>
+    <w:p>
+      <w:r>
+        <w:t>Graph</w:t>
+      </w:r>
+      <w:r>
+        <w:t xml:space="preserve"> </w:t>
+      </w:r>
+      <w:r>
+        <w:t xml:space="preserve">of </w:t>
+      </w:r>
+      <w:r>
+        <w:t>the loss value as a function of the number of epochs</w:t>
+      </w:r>
+      <w:r>
+        <w:t>:</w:t>
+      </w:r>
+    </w:p>
+    <w:p>
+      <w:pPr>
+        <w:jc w:val="center"/>
+        <w:rPr>
+          <w:rFonts w:eastAsiaTheme="minorEastAsia"/>
+        </w:rPr>
+      </w:pPr>
+      <w:r>
+        <w:rPr>
+          <w:rFonts w:eastAsiaTheme="minorEastAsia"/>
+        </w:rPr>
+        <w:drawing>
+          <wp:inline distT="0" distB="0" distL="0" distR="0" wp14:anchorId="4E06FBA5" wp14:editId="233EE11B">
+            <wp:extent cx="2600388" cy="2114550"/>
+            <wp:effectExtent l="0" t="0" r="9525" b="0"/>
+            <wp:docPr id="1753415469" name="תמונה 1" descr="תמונה שמכילה טקסט, צילום מסך, עלילה, תרשים&#10;&#10;התיאור נוצר באופן אוטומטי"/>
+            <wp:cNvGraphicFramePr>
+              <a:graphicFrameLocks xmlns:a="http://schemas.openxmlformats.org/drawingml/2006/main" noChangeAspect="1"/>
+            </wp:cNvGraphicFramePr>
+            <a:graphic xmlns:a="http://schemas.openxmlformats.org/drawingml/2006/main">
+              <a:graphicData uri="http://schemas.openxmlformats.org/drawingml/2006/picture">
+                <pic:pic xmlns:pic="http://schemas.openxmlformats.org/drawingml/2006/picture">
+                  <pic:nvPicPr>
+                    <pic:cNvPr id="1753415469" name="תמונה 1" descr="תמונה שמכילה טקסט, צילום מסך, עלילה, תרשים&#10;&#10;התיאור נוצר באופן אוטומטי"/>
+                    <pic:cNvPicPr/>
+                  </pic:nvPicPr>
+                  <pic:blipFill>
+                    <a:blip r:embed="rId5"/>
+                    <a:stretch>
+                      <a:fillRect/>
+                    </a:stretch>
+                  </pic:blipFill>
+                  <pic:spPr>
+                    <a:xfrm>
+                      <a:off x="0" y="0"/>
+                      <a:ext cx="2621577" cy="2131780"/>
+                    </a:xfrm>
+                    <a:prstGeom prst="rect">
+                      <a:avLst/>
+                    </a:prstGeom>
+                  </pic:spPr>
+                </pic:pic>
+              </a:graphicData>
+            </a:graphic>
+          </wp:inline>
+        </w:drawing>
+      </w:r>
+    </w:p>
+    <w:p>
+      <w:pPr>
+        <w:rPr>
+          <w:rFonts w:eastAsiaTheme="minorEastAsia"/>
+        </w:rPr>
+      </w:pPr>
+      <w:r>
+        <w:rPr>
+          <w:rFonts w:eastAsiaTheme="minorEastAsia"/>
+        </w:rPr>
+        <w:t>Second</w:t>
+      </w:r>
+      <w:r>
+        <w:rPr>
+          <w:rFonts w:eastAsiaTheme="minorEastAsia"/>
+        </w:rPr>
+        <w:t xml:space="preserve"> random initialization</w:t>
+      </w:r>
+      <w:r>
+        <w:rPr>
+          <w:rFonts w:eastAsiaTheme="minorEastAsia"/>
+        </w:rPr>
+        <w:t>:</w:t>
+      </w:r>
+    </w:p>
+    <w:p>
+      <w:pPr>
+        <w:pStyle w:val="a9"/>
+        <w:rPr>
+          <w:rFonts w:eastAsiaTheme="minorEastAsia"/>
+        </w:rPr>
+      </w:pPr>
+      <m:oMathPara>
+        <m:oMath>
+          <m:r>
+            <w:rPr>
+              <w:rFonts w:ascii="Cambria Math" w:eastAsiaTheme="minorEastAsia" w:hAnsi="Cambria Math"/>
+            </w:rPr>
+            <m:t>U=</m:t>
+          </m:r>
+          <m:d>
+            <m:dPr>
+              <m:ctrlPr>
+                <w:rPr>
+                  <w:rFonts w:ascii="Cambria Math" w:eastAsiaTheme="minorEastAsia" w:hAnsi="Cambria Math"/>
+                  <w:i/>
+                </w:rPr>
+              </m:ctrlPr>
+            </m:dPr>
+            <m:e>
+              <m:m>
+                <m:mPr>
+                  <m:mcs>
+                    <m:mc>
+                      <m:mcPr>
+                        <m:count m:val="2"/>
+                        <m:mcJc m:val="center"/>
+                      </m:mcPr>
+                    </m:mc>
+                  </m:mcs>
+                  <m:ctrlPr>
+                    <w:rPr>
+                      <w:rFonts w:ascii="Cambria Math" w:eastAsiaTheme="minorEastAsia" w:hAnsi="Cambria Math"/>
+                      <w:i/>
+                    </w:rPr>
+                  </m:ctrlPr>
+                </m:mPr>
+                <m:mr>
+                  <m:e>
+                    <m:r>
+                      <w:rPr>
+                        <w:rFonts w:ascii="Cambria Math" w:eastAsiaTheme="minorEastAsia" w:hAnsi="Cambria Math"/>
+                      </w:rPr>
+                      <m:t xml:space="preserve">-1.33395344 </m:t>
+                    </m:r>
+                  </m:e>
+                  <m:e>
+                    <m:r>
+                      <w:rPr>
+                        <w:rFonts w:ascii="Cambria Math" w:eastAsiaTheme="minorEastAsia" w:hAnsi="Cambria Math"/>
+                      </w:rPr>
+                      <m:t xml:space="preserve"> 1.69051132</m:t>
+                    </m:r>
+                  </m:e>
+                </m:mr>
+                <m:mr>
+                  <m:e>
+                    <m:r>
+                      <w:rPr>
+                        <w:rFonts w:ascii="Cambria Math" w:eastAsiaTheme="minorEastAsia" w:hAnsi="Cambria Math"/>
+                      </w:rPr>
+                      <m:t xml:space="preserve">1.33363628 </m:t>
+                    </m:r>
+                  </m:e>
+                  <m:e>
+                    <m:r>
+                      <w:rPr>
+                        <w:rFonts w:ascii="Cambria Math" w:eastAsiaTheme="minorEastAsia" w:hAnsi="Cambria Math"/>
+                      </w:rPr>
+                      <m:t>-1.69019563</m:t>
+                    </m:r>
+                  </m:e>
+                </m:mr>
+              </m:m>
+            </m:e>
+          </m:d>
+          <m:r>
+            <w:rPr>
+              <w:rFonts w:ascii="Cambria Math" w:eastAsiaTheme="minorEastAsia" w:hAnsi="Cambria Math"/>
+            </w:rPr>
+            <m:t xml:space="preserve">, </m:t>
+          </m:r>
+          <m:sSub>
+            <m:sSubPr>
+              <m:ctrlPr>
+                <w:rPr>
+                  <w:rFonts w:ascii="Cambria Math" w:eastAsiaTheme="minorEastAsia" w:hAnsi="Cambria Math"/>
+                  <w:i/>
+                </w:rPr>
+              </m:ctrlPr>
+            </m:sSubPr>
+            <m:e>
+              <m:r>
+                <w:rPr>
+                  <w:rFonts w:ascii="Cambria Math" w:eastAsiaTheme="minorEastAsia" w:hAnsi="Cambria Math"/>
+                </w:rPr>
+                <m:t>b</m:t>
+              </m:r>
+            </m:e>
+            <m:sub>
+              <m:r>
+                <w:rPr>
+                  <w:rFonts w:ascii="Cambria Math" w:eastAsiaTheme="minorEastAsia" w:hAnsi="Cambria Math"/>
+                </w:rPr>
+                <m:t>1</m:t>
+              </m:r>
+            </m:sub>
+          </m:sSub>
+          <m:r>
+            <w:rPr>
+              <w:rFonts w:ascii="Cambria Math" w:eastAsiaTheme="minorEastAsia" w:hAnsi="Cambria Math"/>
+            </w:rPr>
+            <m:t>=</m:t>
+          </m:r>
+          <m:d>
+            <m:dPr>
+              <m:ctrlPr>
+                <w:rPr>
+                  <w:rFonts w:ascii="Cambria Math" w:eastAsiaTheme="minorEastAsia" w:hAnsi="Cambria Math"/>
+                  <w:i/>
+                </w:rPr>
+              </m:ctrlPr>
+            </m:dPr>
+            <m:e>
+              <m:m>
+                <m:mPr>
+                  <m:mcs>
+                    <m:mc>
+                      <m:mcPr>
+                        <m:count m:val="1"/>
+                        <m:mcJc m:val="center"/>
+                      </m:mcPr>
+                    </m:mc>
+                  </m:mcs>
+                  <m:ctrlPr>
+                    <w:rPr>
+                      <w:rFonts w:ascii="Cambria Math" w:eastAsiaTheme="minorEastAsia" w:hAnsi="Cambria Math"/>
+                      <w:i/>
+                    </w:rPr>
+                  </m:ctrlPr>
+                </m:mPr>
+                <m:mr>
+                  <m:e>
+                    <m:r>
+                      <w:rPr>
+                        <w:rFonts w:ascii="Cambria Math" w:eastAsiaTheme="minorEastAsia" w:hAnsi="Cambria Math"/>
+                      </w:rPr>
+                      <m:t>0.</m:t>
+                    </m:r>
+                    <m:r>
+                      <w:rPr>
+                        <w:rFonts w:ascii="Cambria Math" w:eastAsiaTheme="minorEastAsia" w:hAnsi="Cambria Math"/>
+                      </w:rPr>
+                      <m:t>364686782</m:t>
+                    </m:r>
+                  </m:e>
+                </m:mr>
+                <m:mr>
+                  <m:e>
+                    <m:r>
+                      <w:rPr>
+                        <w:rFonts w:ascii="Cambria Math" w:eastAsiaTheme="minorEastAsia" w:hAnsi="Cambria Math"/>
+                      </w:rPr>
+                      <m:t xml:space="preserve"> </m:t>
+                    </m:r>
+                    <m:r>
+                      <w:rPr>
+                        <w:rFonts w:ascii="Cambria Math" w:eastAsiaTheme="minorEastAsia" w:hAnsi="Cambria Math"/>
+                      </w:rPr>
+                      <m:t>-1.05928547</m:t>
+                    </m:r>
+                    <m:r>
+                      <w:rPr>
+                        <w:rFonts w:ascii="Cambria Math" w:eastAsiaTheme="minorEastAsia" w:hAnsi="Cambria Math"/>
+                      </w:rPr>
+                      <m:t>⋅</m:t>
+                    </m:r>
+                    <m:sSup>
+                      <m:sSupPr>
+                        <m:ctrlPr>
+                          <w:rPr>
+                            <w:rFonts w:ascii="Cambria Math" w:eastAsiaTheme="minorEastAsia" w:hAnsi="Cambria Math"/>
+                            <w:i/>
+                          </w:rPr>
+                        </m:ctrlPr>
+                      </m:sSupPr>
+                      <m:e>
+                        <m:r>
+                          <w:rPr>
+                            <w:rFonts w:ascii="Cambria Math" w:eastAsiaTheme="minorEastAsia" w:hAnsi="Cambria Math"/>
+                          </w:rPr>
+                          <m:t>10</m:t>
+                        </m:r>
+                      </m:e>
+                      <m:sup>
+                        <m:r>
+                          <w:rPr>
+                            <w:rFonts w:ascii="Cambria Math" w:eastAsiaTheme="minorEastAsia" w:hAnsi="Cambria Math"/>
+                          </w:rPr>
+                          <m:t>-14</m:t>
+                        </m:r>
+                      </m:sup>
+                    </m:sSup>
+                  </m:e>
+                </m:mr>
+              </m:m>
+            </m:e>
+          </m:d>
+          <m:r>
+            <w:rPr>
+              <w:rFonts w:ascii="Cambria Math" w:eastAsiaTheme="minorEastAsia" w:hAnsi="Cambria Math"/>
+            </w:rPr>
+            <m:t xml:space="preserve">, </m:t>
+          </m:r>
+          <m:r>
+            <w:rPr>
+              <w:rFonts w:ascii="Cambria Math" w:eastAsiaTheme="minorEastAsia" w:hAnsi="Cambria Math"/>
+            </w:rPr>
+            <w:br/>
+          </m:r>
+        </m:oMath>
+        <m:oMath>
+          <m:r>
+            <w:rPr>
+              <w:rFonts w:ascii="Cambria Math" w:eastAsiaTheme="minorEastAsia" w:hAnsi="Cambria Math"/>
+            </w:rPr>
+            <m:t>w=</m:t>
+          </m:r>
+          <m:d>
+            <m:dPr>
+              <m:ctrlPr>
+                <w:rPr>
+                  <w:rFonts w:ascii="Cambria Math" w:eastAsiaTheme="minorEastAsia" w:hAnsi="Cambria Math"/>
+                  <w:i/>
+                </w:rPr>
+              </m:ctrlPr>
+            </m:dPr>
+            <m:e>
+              <m:m>
+                <m:mPr>
+                  <m:mcs>
+                    <m:mc>
+                      <m:mcPr>
+                        <m:count m:val="1"/>
+                        <m:mcJc m:val="center"/>
+                      </m:mcPr>
+                    </m:mc>
+                  </m:mcs>
+                  <m:ctrlPr>
+                    <w:rPr>
+                      <w:rFonts w:ascii="Cambria Math" w:eastAsiaTheme="minorEastAsia" w:hAnsi="Cambria Math"/>
+                      <w:i/>
+                    </w:rPr>
+                  </m:ctrlPr>
+                </m:mPr>
+                <m:mr>
+                  <m:e>
+                    <m:r>
+                      <w:rPr>
+                        <w:rFonts w:ascii="Cambria Math" w:eastAsiaTheme="minorEastAsia" w:hAnsi="Cambria Math"/>
+                      </w:rPr>
+                      <m:t>1.49965926</m:t>
+                    </m:r>
+                  </m:e>
+                </m:mr>
+                <m:mr>
+                  <m:e>
+                    <m:r>
+                      <w:rPr>
+                        <w:rFonts w:ascii="Cambria Math" w:eastAsiaTheme="minorEastAsia" w:hAnsi="Cambria Math"/>
+                      </w:rPr>
+                      <m:t xml:space="preserve"> </m:t>
+                    </m:r>
+                    <m:r>
+                      <w:rPr>
+                        <w:rFonts w:ascii="Cambria Math" w:eastAsiaTheme="minorEastAsia" w:hAnsi="Cambria Math"/>
+                      </w:rPr>
+                      <m:t xml:space="preserve"> 1.50658909</m:t>
+                    </m:r>
+                  </m:e>
+                </m:mr>
+              </m:m>
+            </m:e>
+          </m:d>
+          <m:r>
+            <w:rPr>
+              <w:rFonts w:ascii="Cambria Math" w:eastAsiaTheme="minorEastAsia" w:hAnsi="Cambria Math"/>
+            </w:rPr>
+            <m:t xml:space="preserve">, </m:t>
+          </m:r>
+          <m:sSub>
+            <m:sSubPr>
+              <m:ctrlPr>
+                <w:rPr>
+                  <w:rFonts w:ascii="Cambria Math" w:eastAsiaTheme="minorEastAsia" w:hAnsi="Cambria Math"/>
+                  <w:i/>
+                </w:rPr>
+              </m:ctrlPr>
+            </m:sSubPr>
+            <m:e>
+              <m:r>
+                <w:rPr>
+                  <w:rFonts w:ascii="Cambria Math" w:eastAsiaTheme="minorEastAsia" w:hAnsi="Cambria Math"/>
+                </w:rPr>
+                <m:t>b</m:t>
+              </m:r>
+            </m:e>
+            <m:sub>
+              <m:r>
+                <w:rPr>
+                  <w:rFonts w:ascii="Cambria Math" w:eastAsiaTheme="minorEastAsia" w:hAnsi="Cambria Math"/>
+                </w:rPr>
+                <m:t>2</m:t>
+              </m:r>
+            </m:sub>
+          </m:sSub>
+          <m:r>
+            <w:rPr>
+              <w:rFonts w:ascii="Cambria Math" w:eastAsiaTheme="minorEastAsia" w:hAnsi="Cambria Math"/>
+            </w:rPr>
+            <m:t>=</m:t>
+          </m:r>
+          <m:r>
+            <w:rPr>
+              <w:rFonts w:ascii="Cambria Math" w:eastAsiaTheme="minorEastAsia" w:hAnsi="Cambria Math"/>
+            </w:rPr>
+            <m:t>-1.54690591</m:t>
+          </m:r>
+        </m:oMath>
+      </m:oMathPara>
+    </w:p>
+    <w:p>
+      <w:r>
+        <w:t>Graph of the loss value as a function of the number of epochs:</w:t>
+      </w:r>
+    </w:p>
+    <w:p>
+      <w:pPr>
+        <w:jc w:val="center"/>
+      </w:pPr>
+      <w:r>
+        <w:drawing>
+          <wp:inline distT="0" distB="0" distL="0" distR="0" wp14:anchorId="74756E6C" wp14:editId="07A5BC76">
+            <wp:extent cx="2596428" cy="2066925"/>
+            <wp:effectExtent l="0" t="0" r="0" b="0"/>
+            <wp:docPr id="155304341" name="תמונה 1" descr="תמונה שמכילה טקסט, צילום מסך, עלילה, תרשים&#10;&#10;התיאור נוצר באופן אוטומטי"/>
+            <wp:cNvGraphicFramePr>
+              <a:graphicFrameLocks xmlns:a="http://schemas.openxmlformats.org/drawingml/2006/main" noChangeAspect="1"/>
+            </wp:cNvGraphicFramePr>
+            <a:graphic xmlns:a="http://schemas.openxmlformats.org/drawingml/2006/main">
+              <a:graphicData uri="http://schemas.openxmlformats.org/drawingml/2006/picture">
+                <pic:pic xmlns:pic="http://schemas.openxmlformats.org/drawingml/2006/picture">
+                  <pic:nvPicPr>
+                    <pic:cNvPr id="155304341" name="תמונה 1" descr="תמונה שמכילה טקסט, צילום מסך, עלילה, תרשים&#10;&#10;התיאור נוצר באופן אוטומטי"/>
+                    <pic:cNvPicPr/>
+                  </pic:nvPicPr>
+                  <pic:blipFill>
+                    <a:blip r:embed="rId6"/>
+                    <a:stretch>
+                      <a:fillRect/>
+                    </a:stretch>
+                  </pic:blipFill>
+                  <pic:spPr>
+                    <a:xfrm>
+                      <a:off x="0" y="0"/>
+                      <a:ext cx="2621158" cy="2086612"/>
+                    </a:xfrm>
+                    <a:prstGeom prst="rect">
+                      <a:avLst/>
+                    </a:prstGeom>
+                  </pic:spPr>
+                </pic:pic>
+              </a:graphicData>
+            </a:graphic>
+          </wp:inline>
+        </w:drawing>
+      </w:r>
+      <w:r>
+        <w:br/>
+      </w:r>
+    </w:p>
+    <w:p>
+      <w:r>
+        <w:lastRenderedPageBreak/>
+        <w:br/>
+      </w:r>
+      <w:r>
+        <w:t>Looks like</w:t>
+      </w:r>
+      <w:r>
+        <w:t xml:space="preserve"> an</w:t>
+      </w:r>
+      <w:r>
+        <w:t xml:space="preserve"> actual </w:t>
+      </w:r>
+      <w:r>
+        <w:t xml:space="preserve">solution would </w:t>
+      </w:r>
+      <w:proofErr w:type="gramStart"/>
+      <w:r>
+        <w:t>be</w:t>
+      </w:r>
+      <w:proofErr w:type="gramEnd"/>
+    </w:p>
+    <w:p>
+      <w:pPr>
+        <w:pStyle w:val="a9"/>
+        <w:rPr>
+          <w:rFonts w:eastAsiaTheme="minorEastAsia"/>
+        </w:rPr>
+      </w:pPr>
+      <m:oMathPara>
+        <m:oMath>
+          <m:r>
+            <w:rPr>
+              <w:rFonts w:ascii="Cambria Math" w:eastAsiaTheme="minorEastAsia" w:hAnsi="Cambria Math"/>
+            </w:rPr>
+            <m:t>U=</m:t>
+          </m:r>
+          <m:d>
+            <m:dPr>
+              <m:ctrlPr>
+                <w:rPr>
+                  <w:rFonts w:ascii="Cambria Math" w:eastAsiaTheme="minorEastAsia" w:hAnsi="Cambria Math"/>
+                  <w:i/>
+                </w:rPr>
+              </m:ctrlPr>
+            </m:dPr>
+            <m:e>
+              <m:m>
+                <m:mPr>
+                  <m:mcs>
+                    <m:mc>
+                      <m:mcPr>
+                        <m:count m:val="2"/>
+                        <m:mcJc m:val="center"/>
+                      </m:mcPr>
+                    </m:mc>
+                  </m:mcs>
+                  <m:ctrlPr>
+                    <w:rPr>
+                      <w:rFonts w:ascii="Cambria Math" w:eastAsiaTheme="minorEastAsia" w:hAnsi="Cambria Math"/>
+                      <w:i/>
+                    </w:rPr>
+                  </m:ctrlPr>
+                </m:mPr>
+                <m:mr>
+                  <m:e>
+                    <m:r>
+                      <w:rPr>
+                        <w:rFonts w:ascii="Cambria Math" w:eastAsiaTheme="minorEastAsia" w:hAnsi="Cambria Math"/>
+                      </w:rPr>
+                      <m:t>-</m:t>
+                    </m:r>
+                    <m:f>
+                      <m:fPr>
+                        <m:ctrlPr>
+                          <w:rPr>
+                            <w:rFonts w:ascii="Cambria Math" w:eastAsiaTheme="minorEastAsia" w:hAnsi="Cambria Math"/>
+                            <w:i/>
+                          </w:rPr>
+                        </m:ctrlPr>
+                      </m:fPr>
+                      <m:num>
+                        <m:r>
+                          <w:rPr>
+                            <w:rFonts w:ascii="Cambria Math" w:eastAsiaTheme="minorEastAsia" w:hAnsi="Cambria Math"/>
+                          </w:rPr>
+                          <m:t>4</m:t>
+                        </m:r>
+                      </m:num>
+                      <m:den>
+                        <m:r>
+                          <w:rPr>
+                            <w:rFonts w:ascii="Cambria Math" w:eastAsiaTheme="minorEastAsia" w:hAnsi="Cambria Math"/>
+                          </w:rPr>
+                          <m:t>3</m:t>
+                        </m:r>
+                      </m:den>
+                    </m:f>
+                    <m:r>
+                      <w:rPr>
+                        <w:rFonts w:ascii="Cambria Math" w:eastAsiaTheme="minorEastAsia" w:hAnsi="Cambria Math"/>
+                      </w:rPr>
+                      <m:t xml:space="preserve"> </m:t>
+                    </m:r>
+                  </m:e>
+                  <m:e>
+                    <m:f>
+                      <m:fPr>
+                        <m:ctrlPr>
+                          <w:rPr>
+                            <w:rFonts w:ascii="Cambria Math" w:eastAsiaTheme="minorEastAsia" w:hAnsi="Cambria Math"/>
+                            <w:i/>
+                          </w:rPr>
+                        </m:ctrlPr>
+                      </m:fPr>
+                      <m:num>
+                        <m:r>
+                          <w:rPr>
+                            <w:rFonts w:ascii="Cambria Math" w:eastAsiaTheme="minorEastAsia" w:hAnsi="Cambria Math"/>
+                          </w:rPr>
+                          <m:t>5</m:t>
+                        </m:r>
+                      </m:num>
+                      <m:den>
+                        <m:r>
+                          <w:rPr>
+                            <w:rFonts w:ascii="Cambria Math" w:eastAsiaTheme="minorEastAsia" w:hAnsi="Cambria Math"/>
+                          </w:rPr>
+                          <m:t>3</m:t>
+                        </m:r>
+                      </m:den>
+                    </m:f>
+                  </m:e>
+                </m:mr>
+                <m:mr>
+                  <m:e>
+                    <m:f>
+                      <m:fPr>
+                        <m:ctrlPr>
+                          <w:rPr>
+                            <w:rFonts w:ascii="Cambria Math" w:eastAsiaTheme="minorEastAsia" w:hAnsi="Cambria Math"/>
+                            <w:i/>
+                          </w:rPr>
+                        </m:ctrlPr>
+                      </m:fPr>
+                      <m:num>
+                        <m:r>
+                          <w:rPr>
+                            <w:rFonts w:ascii="Cambria Math" w:eastAsiaTheme="minorEastAsia" w:hAnsi="Cambria Math"/>
+                          </w:rPr>
+                          <m:t>4</m:t>
+                        </m:r>
+                      </m:num>
+                      <m:den>
+                        <m:r>
+                          <w:rPr>
+                            <w:rFonts w:ascii="Cambria Math" w:eastAsiaTheme="minorEastAsia" w:hAnsi="Cambria Math"/>
+                          </w:rPr>
+                          <m:t>3</m:t>
+                        </m:r>
+                      </m:den>
+                    </m:f>
+                    <m:r>
+                      <w:rPr>
+                        <w:rFonts w:ascii="Cambria Math" w:eastAsiaTheme="minorEastAsia" w:hAnsi="Cambria Math"/>
+                      </w:rPr>
+                      <m:t xml:space="preserve"> </m:t>
+                    </m:r>
+                  </m:e>
+                  <m:e>
+                    <m:r>
+                      <w:rPr>
+                        <w:rFonts w:ascii="Cambria Math" w:eastAsiaTheme="minorEastAsia" w:hAnsi="Cambria Math"/>
+                      </w:rPr>
+                      <m:t>-</m:t>
+                    </m:r>
+                    <m:f>
+                      <m:fPr>
+                        <m:ctrlPr>
+                          <w:rPr>
+                            <w:rFonts w:ascii="Cambria Math" w:eastAsiaTheme="minorEastAsia" w:hAnsi="Cambria Math"/>
+                            <w:i/>
+                          </w:rPr>
+                        </m:ctrlPr>
+                      </m:fPr>
+                      <m:num>
+                        <m:r>
+                          <w:rPr>
+                            <w:rFonts w:ascii="Cambria Math" w:eastAsiaTheme="minorEastAsia" w:hAnsi="Cambria Math"/>
+                          </w:rPr>
+                          <m:t>5</m:t>
+                        </m:r>
+                      </m:num>
+                      <m:den>
+                        <m:r>
+                          <w:rPr>
+                            <w:rFonts w:ascii="Cambria Math" w:eastAsiaTheme="minorEastAsia" w:hAnsi="Cambria Math"/>
+                          </w:rPr>
+                          <m:t>3</m:t>
+                        </m:r>
+                      </m:den>
+                    </m:f>
+                  </m:e>
+                </m:mr>
+              </m:m>
+            </m:e>
+          </m:d>
+          <m:r>
+            <w:rPr>
+              <w:rFonts w:ascii="Cambria Math" w:eastAsiaTheme="minorEastAsia" w:hAnsi="Cambria Math"/>
+            </w:rPr>
+            <m:t xml:space="preserve">, </m:t>
+          </m:r>
+          <m:sSub>
+            <m:sSubPr>
+              <m:ctrlPr>
+                <w:rPr>
+                  <w:rFonts w:ascii="Cambria Math" w:eastAsiaTheme="minorEastAsia" w:hAnsi="Cambria Math"/>
+                  <w:i/>
+                </w:rPr>
+              </m:ctrlPr>
+            </m:sSubPr>
+            <m:e>
+              <m:r>
+                <w:rPr>
+                  <w:rFonts w:ascii="Cambria Math" w:eastAsiaTheme="minorEastAsia" w:hAnsi="Cambria Math"/>
+                </w:rPr>
+                <m:t>b</m:t>
+              </m:r>
+            </m:e>
+            <m:sub>
+              <m:r>
+                <w:rPr>
+                  <w:rFonts w:ascii="Cambria Math" w:eastAsiaTheme="minorEastAsia" w:hAnsi="Cambria Math"/>
+                </w:rPr>
+                <m:t>1</m:t>
+              </m:r>
+            </m:sub>
+          </m:sSub>
+          <m:r>
+            <w:rPr>
+              <w:rFonts w:ascii="Cambria Math" w:eastAsiaTheme="minorEastAsia" w:hAnsi="Cambria Math"/>
+            </w:rPr>
+            <m:t>=</m:t>
+          </m:r>
+          <m:d>
+            <m:dPr>
+              <m:ctrlPr>
+                <w:rPr>
+                  <w:rFonts w:ascii="Cambria Math" w:eastAsiaTheme="minorEastAsia" w:hAnsi="Cambria Math"/>
+                  <w:i/>
+                </w:rPr>
+              </m:ctrlPr>
+            </m:dPr>
+            <m:e>
+              <m:m>
+                <m:mPr>
+                  <m:mcs>
+                    <m:mc>
+                      <m:mcPr>
+                        <m:count m:val="1"/>
+                        <m:mcJc m:val="center"/>
+                      </m:mcPr>
+                    </m:mc>
+                  </m:mcs>
+                  <m:ctrlPr>
+                    <w:rPr>
+                      <w:rFonts w:ascii="Cambria Math" w:eastAsiaTheme="minorEastAsia" w:hAnsi="Cambria Math"/>
+                      <w:i/>
+                    </w:rPr>
+                  </m:ctrlPr>
+                </m:mPr>
+                <m:mr>
+                  <m:e>
+                    <m:f>
+                      <m:fPr>
+                        <m:ctrlPr>
+                          <w:rPr>
+                            <w:rFonts w:ascii="Cambria Math" w:eastAsiaTheme="minorEastAsia" w:hAnsi="Cambria Math"/>
+                            <w:i/>
+                          </w:rPr>
+                        </m:ctrlPr>
+                      </m:fPr>
+                      <m:num>
+                        <m:r>
+                          <w:rPr>
+                            <w:rFonts w:ascii="Cambria Math" w:eastAsiaTheme="minorEastAsia" w:hAnsi="Cambria Math"/>
+                          </w:rPr>
+                          <m:t>1</m:t>
+                        </m:r>
+                      </m:num>
+                      <m:den>
+                        <m:r>
+                          <w:rPr>
+                            <w:rFonts w:ascii="Cambria Math" w:eastAsiaTheme="minorEastAsia" w:hAnsi="Cambria Math"/>
+                          </w:rPr>
+                          <m:t>3</m:t>
+                        </m:r>
+                      </m:den>
+                    </m:f>
+                  </m:e>
+                </m:mr>
+                <m:mr>
+                  <m:e>
+                    <m:r>
+                      <w:rPr>
+                        <w:rFonts w:ascii="Cambria Math" w:eastAsiaTheme="minorEastAsia" w:hAnsi="Cambria Math"/>
+                      </w:rPr>
+                      <m:t xml:space="preserve"> </m:t>
+                    </m:r>
+                    <m:r>
+                      <w:rPr>
+                        <w:rFonts w:ascii="Cambria Math" w:eastAsiaTheme="minorEastAsia" w:hAnsi="Cambria Math"/>
+                      </w:rPr>
+                      <m:t>0</m:t>
+                    </m:r>
+                  </m:e>
+                </m:mr>
+              </m:m>
+            </m:e>
+          </m:d>
+          <m:r>
+            <w:rPr>
+              <w:rFonts w:ascii="Cambria Math" w:eastAsiaTheme="minorEastAsia" w:hAnsi="Cambria Math"/>
+            </w:rPr>
+            <m:t>, w=</m:t>
+          </m:r>
+          <m:d>
+            <m:dPr>
+              <m:ctrlPr>
+                <w:rPr>
+                  <w:rFonts w:ascii="Cambria Math" w:eastAsiaTheme="minorEastAsia" w:hAnsi="Cambria Math"/>
+                  <w:i/>
+                </w:rPr>
+              </m:ctrlPr>
+            </m:dPr>
+            <m:e>
+              <m:m>
+                <m:mPr>
+                  <m:mcs>
+                    <m:mc>
+                      <m:mcPr>
+                        <m:count m:val="1"/>
+                        <m:mcJc m:val="center"/>
+                      </m:mcPr>
+                    </m:mc>
+                  </m:mcs>
+                  <m:ctrlPr>
+                    <w:rPr>
+                      <w:rFonts w:ascii="Cambria Math" w:eastAsiaTheme="minorEastAsia" w:hAnsi="Cambria Math"/>
+                      <w:i/>
+                    </w:rPr>
+                  </m:ctrlPr>
+                </m:mPr>
+                <m:mr>
+                  <m:e>
+                    <m:r>
+                      <w:rPr>
+                        <w:rFonts w:ascii="Cambria Math" w:eastAsiaTheme="minorEastAsia" w:hAnsi="Cambria Math"/>
+                      </w:rPr>
+                      <m:t>1.</m:t>
+                    </m:r>
+                    <m:r>
+                      <w:rPr>
+                        <w:rFonts w:ascii="Cambria Math" w:eastAsiaTheme="minorEastAsia" w:hAnsi="Cambria Math"/>
+                      </w:rPr>
+                      <m:t>5</m:t>
+                    </m:r>
+                  </m:e>
+                </m:mr>
+                <m:mr>
+                  <m:e>
+                    <m:r>
+                      <w:rPr>
+                        <w:rFonts w:ascii="Cambria Math" w:eastAsiaTheme="minorEastAsia" w:hAnsi="Cambria Math"/>
+                      </w:rPr>
+                      <m:t xml:space="preserve"> </m:t>
+                    </m:r>
+                    <m:r>
+                      <w:rPr>
+                        <w:rFonts w:ascii="Cambria Math" w:eastAsiaTheme="minorEastAsia" w:hAnsi="Cambria Math"/>
+                      </w:rPr>
+                      <m:t xml:space="preserve"> 1.5</m:t>
+                    </m:r>
+                  </m:e>
+                </m:mr>
+              </m:m>
+            </m:e>
+          </m:d>
+          <m:r>
+            <w:rPr>
+              <w:rFonts w:ascii="Cambria Math" w:eastAsiaTheme="minorEastAsia" w:hAnsi="Cambria Math"/>
+            </w:rPr>
+            <m:t xml:space="preserve">, </m:t>
+          </m:r>
+          <m:sSub>
+            <m:sSubPr>
+              <m:ctrlPr>
+                <w:rPr>
+                  <w:rFonts w:ascii="Cambria Math" w:eastAsiaTheme="minorEastAsia" w:hAnsi="Cambria Math"/>
+                  <w:i/>
+                </w:rPr>
+              </m:ctrlPr>
+            </m:sSubPr>
+            <m:e>
+              <m:r>
+                <w:rPr>
+                  <w:rFonts w:ascii="Cambria Math" w:eastAsiaTheme="minorEastAsia" w:hAnsi="Cambria Math"/>
+                </w:rPr>
+                <m:t>b</m:t>
+              </m:r>
+            </m:e>
+            <m:sub>
+              <m:r>
+                <w:rPr>
+                  <w:rFonts w:ascii="Cambria Math" w:eastAsiaTheme="minorEastAsia" w:hAnsi="Cambria Math"/>
+                </w:rPr>
+                <m:t>2</m:t>
+              </m:r>
+            </m:sub>
+          </m:sSub>
+          <m:r>
+            <w:rPr>
+              <w:rFonts w:ascii="Cambria Math" w:eastAsiaTheme="minorEastAsia" w:hAnsi="Cambria Math"/>
+            </w:rPr>
+            <m:t>=</m:t>
+          </m:r>
+          <m:r>
+            <w:rPr>
+              <w:rFonts w:ascii="Cambria Math" w:eastAsiaTheme="minorEastAsia" w:hAnsi="Cambria Math"/>
+            </w:rPr>
+            <m:t>-1.5</m:t>
+          </m:r>
+          <m:r>
+            <w:rPr>
+              <w:rFonts w:eastAsiaTheme="minorEastAsia"/>
+            </w:rPr>
+            <w:br/>
+          </m:r>
+        </m:oMath>
+      </m:oMathPara>
+      <w:r>
+        <w:rPr>
+          <w:rFonts w:eastAsiaTheme="minorEastAsia"/>
+        </w:rPr>
+        <w:t>Let’s check:</w:t>
+      </w:r>
+    </w:p>
+    <w:p>
+      <w:pPr>
+        <w:jc w:val="center"/>
+        <w:rPr>
+          <w:rFonts w:eastAsiaTheme="minorEastAsia"/>
+        </w:rPr>
+      </w:pPr>
+      <m:oMathPara>
+        <m:oMath>
+          <m:r>
+            <w:rPr>
+              <w:rFonts w:ascii="Cambria Math" w:eastAsiaTheme="minorEastAsia" w:hAnsi="Cambria Math"/>
+            </w:rPr>
+            <m:t>h=</m:t>
+          </m:r>
+          <m:func>
+            <m:funcPr>
+              <m:ctrlPr>
+                <w:rPr>
+                  <w:rFonts w:ascii="Cambria Math" w:eastAsiaTheme="minorEastAsia" w:hAnsi="Cambria Math"/>
+                </w:rPr>
+              </m:ctrlPr>
+            </m:funcPr>
+            <m:fName>
+              <m:r>
+                <m:rPr>
+                  <m:sty m:val="p"/>
+                </m:rPr>
+                <w:rPr>
+                  <w:rFonts w:ascii="Cambria Math" w:eastAsiaTheme="minorEastAsia" w:hAnsi="Cambria Math"/>
+                </w:rPr>
+                <m:t>max</m:t>
+              </m:r>
+            </m:fName>
+            <m:e>
+              <m:d>
+                <m:dPr>
+                  <m:ctrlPr>
+                    <w:rPr>
+                      <w:rFonts w:ascii="Cambria Math" w:eastAsiaTheme="minorEastAsia" w:hAnsi="Cambria Math"/>
+                      <w:i/>
+                    </w:rPr>
+                  </m:ctrlPr>
+                </m:dPr>
+                <m:e>
+                  <m:sSup>
+                    <m:sSupPr>
+                      <m:ctrlPr>
+                        <w:rPr>
+                          <w:rFonts w:ascii="Cambria Math" w:eastAsiaTheme="minorEastAsia" w:hAnsi="Cambria Math"/>
+                          <w:i/>
+                        </w:rPr>
+                      </m:ctrlPr>
+                    </m:sSupPr>
+                    <m:e>
+                      <m:r>
+                        <w:rPr>
+                          <w:rFonts w:ascii="Cambria Math" w:eastAsiaTheme="minorEastAsia" w:hAnsi="Cambria Math"/>
+                        </w:rPr>
+                        <m:t>U</m:t>
+                      </m:r>
+                    </m:e>
+                    <m:sup>
+                      <m:r>
+                        <w:rPr>
+                          <w:rFonts w:ascii="Cambria Math" w:eastAsiaTheme="minorEastAsia" w:hAnsi="Cambria Math"/>
+                        </w:rPr>
+                        <m:t>T</m:t>
+                      </m:r>
+                    </m:sup>
+                  </m:sSup>
+                  <m:r>
+                    <w:rPr>
+                      <w:rFonts w:ascii="Cambria Math" w:eastAsiaTheme="minorEastAsia" w:hAnsi="Cambria Math"/>
+                    </w:rPr>
+                    <m:t>x+</m:t>
+                  </m:r>
+                  <m:sSub>
+                    <m:sSubPr>
+                      <m:ctrlPr>
+                        <w:rPr>
+                          <w:rFonts w:ascii="Cambria Math" w:eastAsiaTheme="minorEastAsia" w:hAnsi="Cambria Math"/>
+                          <w:i/>
+                        </w:rPr>
+                      </m:ctrlPr>
+                    </m:sSubPr>
+                    <m:e>
+                      <m:r>
+                        <w:rPr>
+                          <w:rFonts w:ascii="Cambria Math" w:eastAsiaTheme="minorEastAsia" w:hAnsi="Cambria Math"/>
+                        </w:rPr>
+                        <m:t>b</m:t>
+                      </m:r>
+                    </m:e>
+                    <m:sub>
+                      <m:r>
+                        <w:rPr>
+                          <w:rFonts w:ascii="Cambria Math" w:eastAsiaTheme="minorEastAsia" w:hAnsi="Cambria Math"/>
+                        </w:rPr>
+                        <m:t>1</m:t>
+                      </m:r>
+                    </m:sub>
+                  </m:sSub>
+                  <m:r>
+                    <w:rPr>
+                      <w:rFonts w:ascii="Cambria Math" w:eastAsiaTheme="minorEastAsia" w:hAnsi="Cambria Math"/>
+                    </w:rPr>
+                    <m:t>,0</m:t>
+                  </m:r>
+                </m:e>
+              </m:d>
+            </m:e>
+          </m:func>
+          <m:r>
+            <w:rPr>
+              <w:rFonts w:ascii="Cambria Math" w:eastAsiaTheme="minorEastAsia" w:hAnsi="Cambria Math"/>
+            </w:rPr>
+            <m:t>=</m:t>
+          </m:r>
+          <m:func>
+            <m:funcPr>
+              <m:ctrlPr>
+                <w:rPr>
+                  <w:rFonts w:ascii="Cambria Math" w:eastAsiaTheme="minorEastAsia" w:hAnsi="Cambria Math"/>
+                </w:rPr>
+              </m:ctrlPr>
+            </m:funcPr>
+            <m:fName>
+              <m:r>
+                <m:rPr>
+                  <m:sty m:val="p"/>
+                </m:rPr>
+                <w:rPr>
+                  <w:rFonts w:ascii="Cambria Math" w:eastAsiaTheme="minorEastAsia" w:hAnsi="Cambria Math"/>
+                </w:rPr>
+                <m:t>max</m:t>
+              </m:r>
+            </m:fName>
+            <m:e>
+              <m:d>
+                <m:dPr>
+                  <m:ctrlPr>
+                    <w:rPr>
+                      <w:rFonts w:ascii="Cambria Math" w:eastAsiaTheme="minorEastAsia" w:hAnsi="Cambria Math"/>
+                      <w:i/>
+                    </w:rPr>
+                  </m:ctrlPr>
+                </m:dPr>
+                <m:e>
+                  <m:d>
+                    <m:dPr>
+                      <m:ctrlPr>
+                        <w:rPr>
+                          <w:rFonts w:ascii="Cambria Math" w:eastAsiaTheme="minorEastAsia" w:hAnsi="Cambria Math"/>
+                          <w:i/>
+                        </w:rPr>
+                      </m:ctrlPr>
+                    </m:dPr>
+                    <m:e>
+                      <m:m>
+                        <m:mPr>
+                          <m:mcs>
+                            <m:mc>
+                              <m:mcPr>
+                                <m:count m:val="2"/>
+                                <m:mcJc m:val="center"/>
+                              </m:mcPr>
+                            </m:mc>
+                          </m:mcs>
+                          <m:ctrlPr>
+                            <w:rPr>
+                              <w:rFonts w:ascii="Cambria Math" w:eastAsiaTheme="minorEastAsia" w:hAnsi="Cambria Math"/>
+                              <w:i/>
+                            </w:rPr>
+                          </m:ctrlPr>
+                        </m:mPr>
+                        <m:mr>
+                          <m:e>
+                            <m:r>
+                              <w:rPr>
+                                <w:rFonts w:ascii="Cambria Math" w:eastAsiaTheme="minorEastAsia" w:hAnsi="Cambria Math"/>
+                              </w:rPr>
+                              <m:t>-</m:t>
+                            </m:r>
+                            <m:f>
+                              <m:fPr>
+                                <m:ctrlPr>
+                                  <w:rPr>
+                                    <w:rFonts w:ascii="Cambria Math" w:eastAsiaTheme="minorEastAsia" w:hAnsi="Cambria Math"/>
+                                    <w:i/>
+                                  </w:rPr>
+                                </m:ctrlPr>
+                              </m:fPr>
+                              <m:num>
+                                <m:r>
+                                  <w:rPr>
+                                    <w:rFonts w:ascii="Cambria Math" w:eastAsiaTheme="minorEastAsia" w:hAnsi="Cambria Math"/>
+                                  </w:rPr>
+                                  <m:t>4</m:t>
+                                </m:r>
+                              </m:num>
+                              <m:den>
+                                <m:r>
+                                  <w:rPr>
+                                    <w:rFonts w:ascii="Cambria Math" w:eastAsiaTheme="minorEastAsia" w:hAnsi="Cambria Math"/>
+                                  </w:rPr>
+                                  <m:t>3</m:t>
+                                </m:r>
+                              </m:den>
+                            </m:f>
+                            <m:r>
+                              <w:rPr>
+                                <w:rFonts w:ascii="Cambria Math" w:eastAsiaTheme="minorEastAsia" w:hAnsi="Cambria Math"/>
+                              </w:rPr>
+                              <m:t xml:space="preserve"> </m:t>
+                            </m:r>
+                          </m:e>
+                          <m:e>
+                            <m:f>
+                              <m:fPr>
+                                <m:ctrlPr>
+                                  <w:rPr>
+                                    <w:rFonts w:ascii="Cambria Math" w:eastAsiaTheme="minorEastAsia" w:hAnsi="Cambria Math"/>
+                                    <w:i/>
+                                  </w:rPr>
+                                </m:ctrlPr>
+                              </m:fPr>
+                              <m:num>
+                                <m:r>
+                                  <w:rPr>
+                                    <w:rFonts w:ascii="Cambria Math" w:eastAsiaTheme="minorEastAsia" w:hAnsi="Cambria Math"/>
+                                  </w:rPr>
+                                  <m:t>4</m:t>
+                                </m:r>
+                              </m:num>
+                              <m:den>
+                                <m:r>
+                                  <w:rPr>
+                                    <w:rFonts w:ascii="Cambria Math" w:eastAsiaTheme="minorEastAsia" w:hAnsi="Cambria Math"/>
+                                  </w:rPr>
+                                  <m:t>3</m:t>
+                                </m:r>
+                              </m:den>
+                            </m:f>
+                            <m:r>
+                              <w:rPr>
+                                <w:rFonts w:ascii="Cambria Math" w:eastAsiaTheme="minorEastAsia" w:hAnsi="Cambria Math"/>
+                              </w:rPr>
+                              <m:t xml:space="preserve"> </m:t>
+                            </m:r>
+                          </m:e>
+                        </m:mr>
+                        <m:mr>
+                          <m:e>
+                            <m:f>
+                              <m:fPr>
+                                <m:ctrlPr>
+                                  <w:rPr>
+                                    <w:rFonts w:ascii="Cambria Math" w:eastAsiaTheme="minorEastAsia" w:hAnsi="Cambria Math"/>
+                                    <w:i/>
+                                  </w:rPr>
+                                </m:ctrlPr>
+                              </m:fPr>
+                              <m:num>
+                                <m:r>
+                                  <w:rPr>
+                                    <w:rFonts w:ascii="Cambria Math" w:eastAsiaTheme="minorEastAsia" w:hAnsi="Cambria Math"/>
+                                  </w:rPr>
+                                  <m:t>5</m:t>
+                                </m:r>
+                              </m:num>
+                              <m:den>
+                                <m:r>
+                                  <w:rPr>
+                                    <w:rFonts w:ascii="Cambria Math" w:eastAsiaTheme="minorEastAsia" w:hAnsi="Cambria Math"/>
+                                  </w:rPr>
+                                  <m:t>3</m:t>
+                                </m:r>
+                              </m:den>
+                            </m:f>
+                          </m:e>
+                          <m:e>
+                            <m:r>
+                              <w:rPr>
+                                <w:rFonts w:ascii="Cambria Math" w:eastAsiaTheme="minorEastAsia" w:hAnsi="Cambria Math"/>
+                              </w:rPr>
+                              <m:t>-</m:t>
+                            </m:r>
+                            <m:f>
+                              <m:fPr>
+                                <m:ctrlPr>
+                                  <w:rPr>
+                                    <w:rFonts w:ascii="Cambria Math" w:eastAsiaTheme="minorEastAsia" w:hAnsi="Cambria Math"/>
+                                    <w:i/>
+                                  </w:rPr>
+                                </m:ctrlPr>
+                              </m:fPr>
+                              <m:num>
+                                <m:r>
+                                  <w:rPr>
+                                    <w:rFonts w:ascii="Cambria Math" w:eastAsiaTheme="minorEastAsia" w:hAnsi="Cambria Math"/>
+                                  </w:rPr>
+                                  <m:t>5</m:t>
+                                </m:r>
+                              </m:num>
+                              <m:den>
+                                <m:r>
+                                  <w:rPr>
+                                    <w:rFonts w:ascii="Cambria Math" w:eastAsiaTheme="minorEastAsia" w:hAnsi="Cambria Math"/>
+                                  </w:rPr>
+                                  <m:t>3</m:t>
+                                </m:r>
+                              </m:den>
+                            </m:f>
+                          </m:e>
+                        </m:mr>
+                      </m:m>
+                    </m:e>
+                  </m:d>
+                  <m:d>
+                    <m:dPr>
+                      <m:ctrlPr>
+                        <w:rPr>
+                          <w:rFonts w:ascii="Cambria Math" w:eastAsiaTheme="minorEastAsia" w:hAnsi="Cambria Math"/>
+                          <w:i/>
+                        </w:rPr>
+                      </m:ctrlPr>
+                    </m:dPr>
+                    <m:e>
+                      <m:m>
+                        <m:mPr>
+                          <m:mcs>
+                            <m:mc>
+                              <m:mcPr>
+                                <m:count m:val="1"/>
+                                <m:mcJc m:val="center"/>
+                              </m:mcPr>
+                            </m:mc>
+                          </m:mcs>
+                          <m:ctrlPr>
+                            <w:rPr>
+                              <w:rFonts w:ascii="Cambria Math" w:eastAsiaTheme="minorEastAsia" w:hAnsi="Cambria Math"/>
+                              <w:i/>
+                            </w:rPr>
+                          </m:ctrlPr>
+                        </m:mPr>
+                        <m:mr>
+                          <m:e>
+                            <m:sSub>
+                              <m:sSubPr>
+                                <m:ctrlPr>
+                                  <w:rPr>
+                                    <w:rFonts w:ascii="Cambria Math" w:eastAsiaTheme="minorEastAsia" w:hAnsi="Cambria Math"/>
+                                    <w:i/>
+                                  </w:rPr>
+                                </m:ctrlPr>
+                              </m:sSubPr>
+                              <m:e>
+                                <m:r>
+                                  <w:rPr>
+                                    <w:rFonts w:ascii="Cambria Math" w:eastAsiaTheme="minorEastAsia" w:hAnsi="Cambria Math"/>
+                                  </w:rPr>
+                                  <m:t>x</m:t>
+                                </m:r>
+                              </m:e>
+                              <m:sub>
+                                <m:r>
+                                  <w:rPr>
+                                    <w:rFonts w:ascii="Cambria Math" w:eastAsiaTheme="minorEastAsia" w:hAnsi="Cambria Math"/>
+                                  </w:rPr>
+                                  <m:t>1</m:t>
+                                </m:r>
+                              </m:sub>
+                            </m:sSub>
+                          </m:e>
+                        </m:mr>
+                        <m:mr>
+                          <m:e>
+                            <m:sSub>
+                              <m:sSubPr>
+                                <m:ctrlPr>
+                                  <w:rPr>
+                                    <w:rFonts w:ascii="Cambria Math" w:eastAsiaTheme="minorEastAsia" w:hAnsi="Cambria Math"/>
+                                    <w:i/>
+                                  </w:rPr>
+                                </m:ctrlPr>
+                              </m:sSubPr>
+                              <m:e>
+                                <m:r>
+                                  <w:rPr>
+                                    <w:rFonts w:ascii="Cambria Math" w:eastAsiaTheme="minorEastAsia" w:hAnsi="Cambria Math"/>
+                                  </w:rPr>
+                                  <m:t>x</m:t>
+                                </m:r>
+                              </m:e>
+                              <m:sub>
+                                <m:r>
+                                  <w:rPr>
+                                    <w:rFonts w:ascii="Cambria Math" w:eastAsiaTheme="minorEastAsia" w:hAnsi="Cambria Math"/>
+                                  </w:rPr>
+                                  <m:t>2</m:t>
+                                </m:r>
+                              </m:sub>
+                            </m:sSub>
+                          </m:e>
+                        </m:mr>
+                      </m:m>
+                    </m:e>
+                  </m:d>
+                  <m:r>
+                    <w:rPr>
+                      <w:rFonts w:ascii="Cambria Math" w:eastAsiaTheme="minorEastAsia" w:hAnsi="Cambria Math"/>
+                    </w:rPr>
+                    <m:t>+</m:t>
+                  </m:r>
+                  <m:d>
+                    <m:dPr>
+                      <m:ctrlPr>
+                        <w:rPr>
+                          <w:rFonts w:ascii="Cambria Math" w:eastAsiaTheme="minorEastAsia" w:hAnsi="Cambria Math"/>
+                          <w:i/>
+                        </w:rPr>
+                      </m:ctrlPr>
+                    </m:dPr>
+                    <m:e>
+                      <m:m>
+                        <m:mPr>
+                          <m:mcs>
+                            <m:mc>
+                              <m:mcPr>
+                                <m:count m:val="1"/>
+                                <m:mcJc m:val="center"/>
+                              </m:mcPr>
+                            </m:mc>
+                          </m:mcs>
+                          <m:ctrlPr>
+                            <w:rPr>
+                              <w:rFonts w:ascii="Cambria Math" w:eastAsiaTheme="minorEastAsia" w:hAnsi="Cambria Math"/>
+                              <w:i/>
+                            </w:rPr>
+                          </m:ctrlPr>
+                        </m:mPr>
+                        <m:mr>
+                          <m:e>
+                            <m:f>
+                              <m:fPr>
+                                <m:ctrlPr>
+                                  <w:rPr>
+                                    <w:rFonts w:ascii="Cambria Math" w:eastAsiaTheme="minorEastAsia" w:hAnsi="Cambria Math"/>
+                                    <w:i/>
+                                  </w:rPr>
+                                </m:ctrlPr>
+                              </m:fPr>
+                              <m:num>
+                                <m:r>
+                                  <w:rPr>
+                                    <w:rFonts w:ascii="Cambria Math" w:eastAsiaTheme="minorEastAsia" w:hAnsi="Cambria Math"/>
+                                  </w:rPr>
+                                  <m:t>1</m:t>
+                                </m:r>
+                              </m:num>
+                              <m:den>
+                                <m:r>
+                                  <w:rPr>
+                                    <w:rFonts w:ascii="Cambria Math" w:eastAsiaTheme="minorEastAsia" w:hAnsi="Cambria Math"/>
+                                  </w:rPr>
+                                  <m:t>3</m:t>
+                                </m:r>
+                              </m:den>
+                            </m:f>
+                          </m:e>
+                        </m:mr>
+                        <m:mr>
+                          <m:e>
+                            <m:r>
+                              <w:rPr>
+                                <w:rFonts w:ascii="Cambria Math" w:eastAsiaTheme="minorEastAsia" w:hAnsi="Cambria Math"/>
+                              </w:rPr>
+                              <m:t xml:space="preserve"> </m:t>
+                            </m:r>
+                            <m:r>
+                              <w:rPr>
+                                <w:rFonts w:ascii="Cambria Math" w:eastAsiaTheme="minorEastAsia" w:hAnsi="Cambria Math"/>
+                              </w:rPr>
+                              <m:t>0</m:t>
+                            </m:r>
+                          </m:e>
+                        </m:mr>
+                      </m:m>
+                    </m:e>
+                  </m:d>
+                  <m:r>
+                    <w:rPr>
+                      <w:rFonts w:ascii="Cambria Math" w:eastAsiaTheme="minorEastAsia" w:hAnsi="Cambria Math"/>
+                    </w:rPr>
+                    <m:t>,0</m:t>
+                  </m:r>
+                </m:e>
+              </m:d>
+            </m:e>
+          </m:func>
+          <m:r>
+            <w:rPr>
+              <w:rFonts w:ascii="Cambria Math" w:eastAsiaTheme="minorEastAsia" w:hAnsi="Cambria Math"/>
+            </w:rPr>
+            <w:br/>
+          </m:r>
+        </m:oMath>
+        <m:oMath>
+          <m:r>
+            <w:rPr>
+              <w:rFonts w:ascii="Cambria Math" w:eastAsiaTheme="minorEastAsia" w:hAnsi="Cambria Math"/>
+            </w:rPr>
+            <m:t>=</m:t>
+          </m:r>
+          <m:func>
+            <m:funcPr>
+              <m:ctrlPr>
+                <w:rPr>
+                  <w:rFonts w:ascii="Cambria Math" w:eastAsiaTheme="minorEastAsia" w:hAnsi="Cambria Math"/>
+                </w:rPr>
+              </m:ctrlPr>
+            </m:funcPr>
+            <m:fName>
+              <m:r>
+                <m:rPr>
+                  <m:sty m:val="p"/>
+                </m:rPr>
+                <w:rPr>
+                  <w:rFonts w:ascii="Cambria Math" w:eastAsiaTheme="minorEastAsia" w:hAnsi="Cambria Math"/>
+                </w:rPr>
+                <m:t>max</m:t>
+              </m:r>
+            </m:fName>
+            <m:e>
+              <m:d>
+                <m:dPr>
+                  <m:ctrlPr>
+                    <w:rPr>
+                      <w:rFonts w:ascii="Cambria Math" w:eastAsiaTheme="minorEastAsia" w:hAnsi="Cambria Math"/>
+                      <w:i/>
+                    </w:rPr>
+                  </m:ctrlPr>
+                </m:dPr>
+                <m:e>
+                  <m:d>
+                    <m:dPr>
+                      <m:ctrlPr>
+                        <w:rPr>
+                          <w:rFonts w:ascii="Cambria Math" w:eastAsiaTheme="minorEastAsia" w:hAnsi="Cambria Math"/>
+                          <w:i/>
+                        </w:rPr>
+                      </m:ctrlPr>
+                    </m:dPr>
+                    <m:e>
+                      <m:m>
+                        <m:mPr>
+                          <m:mcs>
+                            <m:mc>
+                              <m:mcPr>
+                                <m:count m:val="1"/>
+                                <m:mcJc m:val="center"/>
+                              </m:mcPr>
+                            </m:mc>
+                          </m:mcs>
+                          <m:ctrlPr>
+                            <w:rPr>
+                              <w:rFonts w:ascii="Cambria Math" w:eastAsiaTheme="minorEastAsia" w:hAnsi="Cambria Math"/>
+                              <w:i/>
+                            </w:rPr>
+                          </m:ctrlPr>
+                        </m:mPr>
+                        <m:mr>
+                          <m:e>
+                            <m:f>
+                              <m:fPr>
+                                <m:ctrlPr>
+                                  <w:rPr>
+                                    <w:rFonts w:ascii="Cambria Math" w:eastAsiaTheme="minorEastAsia" w:hAnsi="Cambria Math"/>
+                                    <w:i/>
+                                  </w:rPr>
+                                </m:ctrlPr>
+                              </m:fPr>
+                              <m:num>
+                                <m:r>
+                                  <w:rPr>
+                                    <w:rFonts w:ascii="Cambria Math" w:eastAsiaTheme="minorEastAsia" w:hAnsi="Cambria Math"/>
+                                  </w:rPr>
+                                  <m:t>4</m:t>
+                                </m:r>
+                              </m:num>
+                              <m:den>
+                                <m:r>
+                                  <w:rPr>
+                                    <w:rFonts w:ascii="Cambria Math" w:eastAsiaTheme="minorEastAsia" w:hAnsi="Cambria Math"/>
+                                  </w:rPr>
+                                  <m:t>3</m:t>
+                                </m:r>
+                              </m:den>
+                            </m:f>
+                            <m:sSub>
+                              <m:sSubPr>
+                                <m:ctrlPr>
+                                  <w:rPr>
+                                    <w:rFonts w:ascii="Cambria Math" w:eastAsiaTheme="minorEastAsia" w:hAnsi="Cambria Math"/>
+                                    <w:i/>
+                                  </w:rPr>
+                                </m:ctrlPr>
+                              </m:sSubPr>
+                              <m:e>
+                                <m:r>
+                                  <w:rPr>
+                                    <w:rFonts w:ascii="Cambria Math" w:eastAsiaTheme="minorEastAsia" w:hAnsi="Cambria Math"/>
+                                  </w:rPr>
+                                  <m:t>x</m:t>
+                                </m:r>
+                              </m:e>
+                              <m:sub>
+                                <m:r>
+                                  <w:rPr>
+                                    <w:rFonts w:ascii="Cambria Math" w:eastAsiaTheme="minorEastAsia" w:hAnsi="Cambria Math"/>
+                                  </w:rPr>
+                                  <m:t>2</m:t>
+                                </m:r>
+                              </m:sub>
+                            </m:sSub>
+                            <m:r>
+                              <w:rPr>
+                                <w:rFonts w:ascii="Cambria Math" w:eastAsiaTheme="minorEastAsia" w:hAnsi="Cambria Math"/>
+                              </w:rPr>
+                              <m:t>-</m:t>
+                            </m:r>
+                            <m:f>
+                              <m:fPr>
+                                <m:ctrlPr>
+                                  <w:rPr>
+                                    <w:rFonts w:ascii="Cambria Math" w:eastAsiaTheme="minorEastAsia" w:hAnsi="Cambria Math"/>
+                                    <w:i/>
+                                  </w:rPr>
+                                </m:ctrlPr>
+                              </m:fPr>
+                              <m:num>
+                                <m:r>
+                                  <w:rPr>
+                                    <w:rFonts w:ascii="Cambria Math" w:eastAsiaTheme="minorEastAsia" w:hAnsi="Cambria Math"/>
+                                  </w:rPr>
+                                  <m:t>4</m:t>
+                                </m:r>
+                              </m:num>
+                              <m:den>
+                                <m:r>
+                                  <w:rPr>
+                                    <w:rFonts w:ascii="Cambria Math" w:eastAsiaTheme="minorEastAsia" w:hAnsi="Cambria Math"/>
+                                  </w:rPr>
+                                  <m:t>3</m:t>
+                                </m:r>
+                              </m:den>
+                            </m:f>
+                            <m:sSub>
+                              <m:sSubPr>
+                                <m:ctrlPr>
+                                  <w:rPr>
+                                    <w:rFonts w:ascii="Cambria Math" w:eastAsiaTheme="minorEastAsia" w:hAnsi="Cambria Math"/>
+                                    <w:i/>
+                                  </w:rPr>
+                                </m:ctrlPr>
+                              </m:sSubPr>
+                              <m:e>
+                                <m:r>
+                                  <w:rPr>
+                                    <w:rFonts w:ascii="Cambria Math" w:eastAsiaTheme="minorEastAsia" w:hAnsi="Cambria Math"/>
+                                  </w:rPr>
+                                  <m:t>x</m:t>
+                                </m:r>
+                              </m:e>
+                              <m:sub>
+                                <m:r>
+                                  <w:rPr>
+                                    <w:rFonts w:ascii="Cambria Math" w:eastAsiaTheme="minorEastAsia" w:hAnsi="Cambria Math"/>
+                                  </w:rPr>
+                                  <m:t>1</m:t>
+                                </m:r>
+                              </m:sub>
+                            </m:sSub>
+                            <m:r>
+                              <w:rPr>
+                                <w:rFonts w:ascii="Cambria Math" w:eastAsiaTheme="minorEastAsia" w:hAnsi="Cambria Math"/>
+                              </w:rPr>
+                              <m:t>+</m:t>
+                            </m:r>
+                            <m:f>
+                              <m:fPr>
+                                <m:ctrlPr>
+                                  <w:rPr>
+                                    <w:rFonts w:ascii="Cambria Math" w:eastAsiaTheme="minorEastAsia" w:hAnsi="Cambria Math"/>
+                                    <w:i/>
+                                  </w:rPr>
+                                </m:ctrlPr>
+                              </m:fPr>
+                              <m:num>
+                                <m:r>
+                                  <w:rPr>
+                                    <w:rFonts w:ascii="Cambria Math" w:eastAsiaTheme="minorEastAsia" w:hAnsi="Cambria Math"/>
+                                  </w:rPr>
+                                  <m:t>1</m:t>
+                                </m:r>
+                              </m:num>
+                              <m:den>
+                                <m:r>
+                                  <w:rPr>
+                                    <w:rFonts w:ascii="Cambria Math" w:eastAsiaTheme="minorEastAsia" w:hAnsi="Cambria Math"/>
+                                  </w:rPr>
+                                  <m:t>3</m:t>
+                                </m:r>
+                              </m:den>
+                            </m:f>
+                          </m:e>
+                        </m:mr>
+                        <m:mr>
+                          <m:e>
+                            <m:f>
+                              <m:fPr>
+                                <m:ctrlPr>
+                                  <w:rPr>
+                                    <w:rFonts w:ascii="Cambria Math" w:eastAsiaTheme="minorEastAsia" w:hAnsi="Cambria Math"/>
+                                    <w:i/>
+                                  </w:rPr>
+                                </m:ctrlPr>
+                              </m:fPr>
+                              <m:num>
+                                <m:r>
+                                  <w:rPr>
+                                    <w:rFonts w:ascii="Cambria Math" w:eastAsiaTheme="minorEastAsia" w:hAnsi="Cambria Math"/>
+                                  </w:rPr>
+                                  <m:t>5</m:t>
+                                </m:r>
+                              </m:num>
+                              <m:den>
+                                <m:r>
+                                  <w:rPr>
+                                    <w:rFonts w:ascii="Cambria Math" w:eastAsiaTheme="minorEastAsia" w:hAnsi="Cambria Math"/>
+                                  </w:rPr>
+                                  <m:t>3</m:t>
+                                </m:r>
+                              </m:den>
+                            </m:f>
+                            <m:sSub>
+                              <m:sSubPr>
+                                <m:ctrlPr>
+                                  <w:rPr>
+                                    <w:rFonts w:ascii="Cambria Math" w:eastAsiaTheme="minorEastAsia" w:hAnsi="Cambria Math"/>
+                                    <w:i/>
+                                  </w:rPr>
+                                </m:ctrlPr>
+                              </m:sSubPr>
+                              <m:e>
+                                <m:r>
+                                  <w:rPr>
+                                    <w:rFonts w:ascii="Cambria Math" w:eastAsiaTheme="minorEastAsia" w:hAnsi="Cambria Math"/>
+                                  </w:rPr>
+                                  <m:t>x</m:t>
+                                </m:r>
+                              </m:e>
+                              <m:sub>
+                                <m:r>
+                                  <w:rPr>
+                                    <w:rFonts w:ascii="Cambria Math" w:eastAsiaTheme="minorEastAsia" w:hAnsi="Cambria Math"/>
+                                  </w:rPr>
+                                  <m:t>1</m:t>
+                                </m:r>
+                              </m:sub>
+                            </m:sSub>
+                            <m:r>
+                              <w:rPr>
+                                <w:rFonts w:ascii="Cambria Math" w:eastAsiaTheme="minorEastAsia" w:hAnsi="Cambria Math"/>
+                              </w:rPr>
+                              <m:t>-</m:t>
+                            </m:r>
+                            <m:f>
+                              <m:fPr>
+                                <m:ctrlPr>
+                                  <w:rPr>
+                                    <w:rFonts w:ascii="Cambria Math" w:eastAsiaTheme="minorEastAsia" w:hAnsi="Cambria Math"/>
+                                    <w:i/>
+                                  </w:rPr>
+                                </m:ctrlPr>
+                              </m:fPr>
+                              <m:num>
+                                <m:r>
+                                  <w:rPr>
+                                    <w:rFonts w:ascii="Cambria Math" w:eastAsiaTheme="minorEastAsia" w:hAnsi="Cambria Math"/>
+                                  </w:rPr>
+                                  <m:t>5</m:t>
+                                </m:r>
+                              </m:num>
+                              <m:den>
+                                <m:r>
+                                  <w:rPr>
+                                    <w:rFonts w:ascii="Cambria Math" w:eastAsiaTheme="minorEastAsia" w:hAnsi="Cambria Math"/>
+                                  </w:rPr>
+                                  <m:t>3</m:t>
+                                </m:r>
+                              </m:den>
+                            </m:f>
+                            <m:sSub>
+                              <m:sSubPr>
+                                <m:ctrlPr>
+                                  <w:rPr>
+                                    <w:rFonts w:ascii="Cambria Math" w:eastAsiaTheme="minorEastAsia" w:hAnsi="Cambria Math"/>
+                                    <w:i/>
+                                  </w:rPr>
+                                </m:ctrlPr>
+                              </m:sSubPr>
+                              <m:e>
+                                <m:r>
+                                  <w:rPr>
+                                    <w:rFonts w:ascii="Cambria Math" w:eastAsiaTheme="minorEastAsia" w:hAnsi="Cambria Math"/>
+                                  </w:rPr>
+                                  <m:t>x</m:t>
+                                </m:r>
+                              </m:e>
+                              <m:sub>
+                                <m:r>
+                                  <w:rPr>
+                                    <w:rFonts w:ascii="Cambria Math" w:eastAsiaTheme="minorEastAsia" w:hAnsi="Cambria Math"/>
+                                  </w:rPr>
+                                  <m:t>2</m:t>
+                                </m:r>
+                              </m:sub>
+                            </m:sSub>
+                          </m:e>
+                        </m:mr>
+                      </m:m>
+                    </m:e>
+                  </m:d>
+                  <m:r>
+                    <w:rPr>
+                      <w:rFonts w:ascii="Cambria Math" w:eastAsiaTheme="minorEastAsia" w:hAnsi="Cambria Math"/>
+                    </w:rPr>
+                    <m:t>,0</m:t>
+                  </m:r>
+                </m:e>
+              </m:d>
+            </m:e>
+          </m:func>
+        </m:oMath>
+      </m:oMathPara>
+    </w:p>
+    <w:p>
+      <w:pPr>
+        <w:jc w:val="center"/>
+        <w:rPr>
+          <w:rFonts w:eastAsiaTheme="minorEastAsia"/>
+        </w:rPr>
+      </w:pPr>
+      <m:oMathPara>
+        <m:oMath>
+          <m:r>
+            <w:rPr>
+              <w:rFonts w:ascii="Cambria Math" w:eastAsiaTheme="minorEastAsia" w:hAnsi="Cambria Math"/>
+            </w:rPr>
+            <m:t>f</m:t>
+          </m:r>
+          <m:d>
+            <m:dPr>
+              <m:ctrlPr>
+                <w:rPr>
+                  <w:rFonts w:ascii="Cambria Math" w:eastAsiaTheme="minorEastAsia" w:hAnsi="Cambria Math"/>
+                  <w:i/>
+                </w:rPr>
+              </m:ctrlPr>
+            </m:dPr>
+            <m:e>
+              <m:r>
+                <w:rPr>
+                  <w:rFonts w:ascii="Cambria Math" w:eastAsiaTheme="minorEastAsia" w:hAnsi="Cambria Math"/>
+                </w:rPr>
+                <m:t>0,0</m:t>
+              </m:r>
+            </m:e>
+          </m:d>
+          <m:r>
+            <w:rPr>
+              <w:rFonts w:ascii="Cambria Math" w:eastAsiaTheme="minorEastAsia" w:hAnsi="Cambria Math"/>
+            </w:rPr>
+            <m:t>=</m:t>
+          </m:r>
+          <m:d>
+            <m:dPr>
+              <m:ctrlPr>
+                <w:rPr>
+                  <w:rFonts w:ascii="Cambria Math" w:eastAsiaTheme="minorEastAsia" w:hAnsi="Cambria Math"/>
+                  <w:i/>
+                </w:rPr>
+              </m:ctrlPr>
+            </m:dPr>
+            <m:e>
+              <m:r>
+                <w:rPr>
+                  <w:rFonts w:ascii="Cambria Math" w:eastAsiaTheme="minorEastAsia" w:hAnsi="Cambria Math"/>
+                </w:rPr>
+                <m:t>1.5, 1.5</m:t>
+              </m:r>
+            </m:e>
+          </m:d>
+          <m:r>
+            <w:rPr>
+              <w:rFonts w:ascii="Cambria Math" w:eastAsiaTheme="minorEastAsia" w:hAnsi="Cambria Math"/>
+            </w:rPr>
+            <m:t>⋅</m:t>
+          </m:r>
+          <m:d>
+            <m:dPr>
+              <m:ctrlPr>
+                <w:rPr>
+                  <w:rFonts w:ascii="Cambria Math" w:eastAsiaTheme="minorEastAsia" w:hAnsi="Cambria Math"/>
+                  <w:i/>
+                </w:rPr>
+              </m:ctrlPr>
+            </m:dPr>
+            <m:e>
+              <m:m>
+                <m:mPr>
+                  <m:mcs>
+                    <m:mc>
+                      <m:mcPr>
+                        <m:count m:val="1"/>
+                        <m:mcJc m:val="center"/>
+                      </m:mcPr>
+                    </m:mc>
+                  </m:mcs>
+                  <m:ctrlPr>
+                    <w:rPr>
+                      <w:rFonts w:ascii="Cambria Math" w:eastAsiaTheme="minorEastAsia" w:hAnsi="Cambria Math"/>
+                      <w:i/>
+                    </w:rPr>
+                  </m:ctrlPr>
+                </m:mPr>
+                <m:mr>
+                  <m:e>
+                    <m:f>
+                      <m:fPr>
+                        <m:ctrlPr>
+                          <w:rPr>
+                            <w:rFonts w:ascii="Cambria Math" w:eastAsiaTheme="minorEastAsia" w:hAnsi="Cambria Math"/>
+                            <w:i/>
+                          </w:rPr>
+                        </m:ctrlPr>
+                      </m:fPr>
+                      <m:num>
+                        <m:r>
+                          <w:rPr>
+                            <w:rFonts w:ascii="Cambria Math" w:eastAsiaTheme="minorEastAsia" w:hAnsi="Cambria Math"/>
+                          </w:rPr>
+                          <m:t>1</m:t>
+                        </m:r>
+                      </m:num>
+                      <m:den>
+                        <m:r>
+                          <w:rPr>
+                            <w:rFonts w:ascii="Cambria Math" w:eastAsiaTheme="minorEastAsia" w:hAnsi="Cambria Math"/>
+                          </w:rPr>
+                          <m:t>3</m:t>
+                        </m:r>
+                      </m:den>
+                    </m:f>
+                  </m:e>
+                </m:mr>
+                <m:mr>
+                  <m:e>
+                    <m:r>
+                      <w:rPr>
+                        <w:rFonts w:ascii="Cambria Math" w:eastAsiaTheme="minorEastAsia" w:hAnsi="Cambria Math"/>
+                      </w:rPr>
+                      <m:t>0</m:t>
+                    </m:r>
+                  </m:e>
+                </m:mr>
+              </m:m>
+            </m:e>
+          </m:d>
+          <m:r>
+            <w:rPr>
+              <w:rFonts w:ascii="Cambria Math" w:eastAsiaTheme="minorEastAsia" w:hAnsi="Cambria Math"/>
+            </w:rPr>
+            <m:t>-1.5</m:t>
+          </m:r>
+          <m:r>
+            <w:rPr>
+              <w:rFonts w:ascii="Cambria Math" w:eastAsiaTheme="minorEastAsia" w:hAnsi="Cambria Math"/>
+            </w:rPr>
+            <m:t>=0.5-1.5=-1</m:t>
+          </m:r>
+        </m:oMath>
+      </m:oMathPara>
+    </w:p>
+    <w:p>
+      <w:pPr>
+        <w:jc w:val="center"/>
+        <w:rPr>
+          <w:rFonts w:eastAsiaTheme="minorEastAsia"/>
+        </w:rPr>
+      </w:pPr>
+      <m:oMathPara>
+        <m:oMath>
+          <m:r>
+            <w:rPr>
+              <w:rFonts w:ascii="Cambria Math" w:eastAsiaTheme="minorEastAsia" w:hAnsi="Cambria Math"/>
+            </w:rPr>
+            <m:t>f</m:t>
+          </m:r>
+          <m:d>
+            <m:dPr>
+              <m:ctrlPr>
+                <w:rPr>
+                  <w:rFonts w:ascii="Cambria Math" w:eastAsiaTheme="minorEastAsia" w:hAnsi="Cambria Math"/>
+                  <w:i/>
+                </w:rPr>
+              </m:ctrlPr>
+            </m:dPr>
+            <m:e>
+              <m:r>
+                <w:rPr>
+                  <w:rFonts w:ascii="Cambria Math" w:eastAsiaTheme="minorEastAsia" w:hAnsi="Cambria Math"/>
+                </w:rPr>
+                <m:t>0,1</m:t>
+              </m:r>
+            </m:e>
+          </m:d>
+          <m:r>
+            <w:rPr>
+              <w:rFonts w:ascii="Cambria Math" w:eastAsiaTheme="minorEastAsia" w:hAnsi="Cambria Math"/>
+            </w:rPr>
+            <m:t>=</m:t>
+          </m:r>
+          <m:d>
+            <m:dPr>
+              <m:ctrlPr>
+                <w:rPr>
+                  <w:rFonts w:ascii="Cambria Math" w:eastAsiaTheme="minorEastAsia" w:hAnsi="Cambria Math"/>
+                  <w:i/>
+                </w:rPr>
+              </m:ctrlPr>
+            </m:dPr>
+            <m:e>
+              <m:r>
+                <w:rPr>
+                  <w:rFonts w:ascii="Cambria Math" w:eastAsiaTheme="minorEastAsia" w:hAnsi="Cambria Math"/>
+                </w:rPr>
+                <m:t>1.5, 1.5</m:t>
+              </m:r>
+            </m:e>
+          </m:d>
+          <m:r>
+            <w:rPr>
+              <w:rFonts w:ascii="Cambria Math" w:eastAsiaTheme="minorEastAsia" w:hAnsi="Cambria Math"/>
+            </w:rPr>
+            <m:t>⋅</m:t>
+          </m:r>
+          <m:d>
+            <m:dPr>
+              <m:ctrlPr>
+                <w:rPr>
+                  <w:rFonts w:ascii="Cambria Math" w:eastAsiaTheme="minorEastAsia" w:hAnsi="Cambria Math"/>
+                  <w:i/>
+                </w:rPr>
+              </m:ctrlPr>
+            </m:dPr>
+            <m:e>
+              <m:m>
+                <m:mPr>
+                  <m:mcs>
+                    <m:mc>
+                      <m:mcPr>
+                        <m:count m:val="1"/>
+                        <m:mcJc m:val="center"/>
+                      </m:mcPr>
+                    </m:mc>
+                  </m:mcs>
+                  <m:ctrlPr>
+                    <w:rPr>
+                      <w:rFonts w:ascii="Cambria Math" w:eastAsiaTheme="minorEastAsia" w:hAnsi="Cambria Math"/>
+                      <w:i/>
+                    </w:rPr>
+                  </m:ctrlPr>
+                </m:mPr>
+                <m:mr>
+                  <m:e>
+                    <m:f>
+                      <m:fPr>
+                        <m:ctrlPr>
+                          <w:rPr>
+                            <w:rFonts w:ascii="Cambria Math" w:eastAsiaTheme="minorEastAsia" w:hAnsi="Cambria Math"/>
+                            <w:i/>
+                          </w:rPr>
+                        </m:ctrlPr>
+                      </m:fPr>
+                      <m:num>
+                        <m:r>
+                          <w:rPr>
+                            <w:rFonts w:ascii="Cambria Math" w:eastAsiaTheme="minorEastAsia" w:hAnsi="Cambria Math"/>
+                          </w:rPr>
+                          <m:t>5</m:t>
+                        </m:r>
+                      </m:num>
+                      <m:den>
+                        <m:r>
+                          <w:rPr>
+                            <w:rFonts w:ascii="Cambria Math" w:eastAsiaTheme="minorEastAsia" w:hAnsi="Cambria Math"/>
+                          </w:rPr>
+                          <m:t>3</m:t>
+                        </m:r>
+                      </m:den>
+                    </m:f>
+                  </m:e>
+                </m:mr>
+                <m:mr>
+                  <m:e>
+                    <m:r>
+                      <w:rPr>
+                        <w:rFonts w:ascii="Cambria Math" w:eastAsiaTheme="minorEastAsia" w:hAnsi="Cambria Math"/>
+                      </w:rPr>
+                      <m:t>0</m:t>
+                    </m:r>
+                  </m:e>
+                </m:mr>
+              </m:m>
+            </m:e>
+          </m:d>
+          <m:r>
+            <w:rPr>
+              <w:rFonts w:ascii="Cambria Math" w:eastAsiaTheme="minorEastAsia" w:hAnsi="Cambria Math"/>
+            </w:rPr>
+            <m:t>-1.5</m:t>
+          </m:r>
+          <m:r>
+            <w:rPr>
+              <w:rFonts w:ascii="Cambria Math" w:eastAsiaTheme="minorEastAsia" w:hAnsi="Cambria Math"/>
+            </w:rPr>
+            <m:t>=2.5-1.5=1</m:t>
+          </m:r>
+        </m:oMath>
+      </m:oMathPara>
+    </w:p>
+    <w:p>
+      <w:pPr>
+        <w:jc w:val="center"/>
+        <w:rPr>
+          <w:rFonts w:eastAsiaTheme="minorEastAsia"/>
+        </w:rPr>
+      </w:pPr>
+      <m:oMathPara>
+        <m:oMath>
+          <m:r>
+            <w:rPr>
+              <w:rFonts w:ascii="Cambria Math" w:eastAsiaTheme="minorEastAsia" w:hAnsi="Cambria Math"/>
+            </w:rPr>
+            <m:t>f</m:t>
+          </m:r>
+          <m:d>
+            <m:dPr>
+              <m:ctrlPr>
+                <w:rPr>
+                  <w:rFonts w:ascii="Cambria Math" w:eastAsiaTheme="minorEastAsia" w:hAnsi="Cambria Math"/>
+                  <w:i/>
+                </w:rPr>
+              </m:ctrlPr>
+            </m:dPr>
+            <m:e>
+              <m:r>
+                <w:rPr>
+                  <w:rFonts w:ascii="Cambria Math" w:eastAsiaTheme="minorEastAsia" w:hAnsi="Cambria Math"/>
+                </w:rPr>
+                <m:t>1,0</m:t>
+              </m:r>
+            </m:e>
+          </m:d>
+          <m:r>
+            <w:rPr>
+              <w:rFonts w:ascii="Cambria Math" w:eastAsiaTheme="minorEastAsia" w:hAnsi="Cambria Math"/>
+            </w:rPr>
+            <m:t>=</m:t>
+          </m:r>
+          <m:d>
+            <m:dPr>
+              <m:ctrlPr>
+                <w:rPr>
+                  <w:rFonts w:ascii="Cambria Math" w:eastAsiaTheme="minorEastAsia" w:hAnsi="Cambria Math"/>
+                  <w:i/>
+                </w:rPr>
+              </m:ctrlPr>
+            </m:dPr>
+            <m:e>
+              <m:r>
+                <w:rPr>
+                  <w:rFonts w:ascii="Cambria Math" w:eastAsiaTheme="minorEastAsia" w:hAnsi="Cambria Math"/>
+                </w:rPr>
+                <m:t>1.5, 1.5</m:t>
+              </m:r>
+            </m:e>
+          </m:d>
+          <m:r>
+            <w:rPr>
+              <w:rFonts w:ascii="Cambria Math" w:eastAsiaTheme="minorEastAsia" w:hAnsi="Cambria Math"/>
+            </w:rPr>
+            <m:t>⋅</m:t>
+          </m:r>
+          <m:d>
+            <m:dPr>
+              <m:ctrlPr>
+                <w:rPr>
+                  <w:rFonts w:ascii="Cambria Math" w:eastAsiaTheme="minorEastAsia" w:hAnsi="Cambria Math"/>
+                  <w:i/>
+                </w:rPr>
+              </m:ctrlPr>
+            </m:dPr>
+            <m:e>
+              <m:m>
+                <m:mPr>
+                  <m:mcs>
+                    <m:mc>
+                      <m:mcPr>
+                        <m:count m:val="1"/>
+                        <m:mcJc m:val="center"/>
+                      </m:mcPr>
+                    </m:mc>
+                  </m:mcs>
+                  <m:ctrlPr>
+                    <w:rPr>
+                      <w:rFonts w:ascii="Cambria Math" w:eastAsiaTheme="minorEastAsia" w:hAnsi="Cambria Math"/>
+                      <w:i/>
+                    </w:rPr>
+                  </m:ctrlPr>
+                </m:mPr>
+                <m:mr>
+                  <m:e>
+                    <m:r>
+                      <w:rPr>
+                        <w:rFonts w:ascii="Cambria Math" w:eastAsiaTheme="minorEastAsia" w:hAnsi="Cambria Math"/>
+                      </w:rPr>
+                      <m:t>0</m:t>
+                    </m:r>
+                  </m:e>
+                </m:mr>
+                <m:mr>
+                  <m:e>
+                    <m:f>
+                      <m:fPr>
+                        <m:ctrlPr>
+                          <w:rPr>
+                            <w:rFonts w:ascii="Cambria Math" w:eastAsiaTheme="minorEastAsia" w:hAnsi="Cambria Math"/>
+                            <w:i/>
+                          </w:rPr>
+                        </m:ctrlPr>
+                      </m:fPr>
+                      <m:num>
+                        <m:r>
+                          <w:rPr>
+                            <w:rFonts w:ascii="Cambria Math" w:eastAsiaTheme="minorEastAsia" w:hAnsi="Cambria Math"/>
+                          </w:rPr>
+                          <m:t>5</m:t>
+                        </m:r>
+                      </m:num>
+                      <m:den>
+                        <m:r>
+                          <w:rPr>
+                            <w:rFonts w:ascii="Cambria Math" w:eastAsiaTheme="minorEastAsia" w:hAnsi="Cambria Math"/>
+                          </w:rPr>
+                          <m:t>3</m:t>
+                        </m:r>
+                      </m:den>
+                    </m:f>
+                  </m:e>
+                </m:mr>
+              </m:m>
+            </m:e>
+          </m:d>
+          <m:r>
+            <w:rPr>
+              <w:rFonts w:ascii="Cambria Math" w:eastAsiaTheme="minorEastAsia" w:hAnsi="Cambria Math"/>
+            </w:rPr>
+            <m:t>-1.5=2.5-1.5=1</m:t>
+          </m:r>
+        </m:oMath>
+      </m:oMathPara>
+    </w:p>
+    <w:p>
+      <w:pPr>
+        <w:jc w:val="center"/>
+        <w:rPr>
+          <w:rFonts w:eastAsiaTheme="minorEastAsia"/>
+        </w:rPr>
+      </w:pPr>
+      <m:oMathPara>
+        <m:oMath>
+          <m:r>
+            <w:rPr>
+              <w:rFonts w:ascii="Cambria Math" w:eastAsiaTheme="minorEastAsia" w:hAnsi="Cambria Math"/>
+            </w:rPr>
+            <m:t>f</m:t>
+          </m:r>
+          <m:d>
+            <m:dPr>
+              <m:ctrlPr>
+                <w:rPr>
+                  <w:rFonts w:ascii="Cambria Math" w:eastAsiaTheme="minorEastAsia" w:hAnsi="Cambria Math"/>
+                  <w:i/>
+                </w:rPr>
+              </m:ctrlPr>
+            </m:dPr>
+            <m:e>
+              <m:r>
+                <w:rPr>
+                  <w:rFonts w:ascii="Cambria Math" w:eastAsiaTheme="minorEastAsia" w:hAnsi="Cambria Math"/>
+                </w:rPr>
+                <m:t>1,1</m:t>
+              </m:r>
+            </m:e>
+          </m:d>
+          <m:r>
+            <w:rPr>
+              <w:rFonts w:ascii="Cambria Math" w:eastAsiaTheme="minorEastAsia" w:hAnsi="Cambria Math"/>
+            </w:rPr>
+            <m:t>=</m:t>
+          </m:r>
+          <m:d>
+            <m:dPr>
+              <m:ctrlPr>
+                <w:rPr>
+                  <w:rFonts w:ascii="Cambria Math" w:eastAsiaTheme="minorEastAsia" w:hAnsi="Cambria Math"/>
+                  <w:i/>
+                </w:rPr>
+              </m:ctrlPr>
+            </m:dPr>
+            <m:e>
+              <m:r>
+                <w:rPr>
+                  <w:rFonts w:ascii="Cambria Math" w:eastAsiaTheme="minorEastAsia" w:hAnsi="Cambria Math"/>
+                </w:rPr>
+                <m:t>1.5, 1.5</m:t>
+              </m:r>
+            </m:e>
+          </m:d>
+          <m:r>
+            <w:rPr>
+              <w:rFonts w:ascii="Cambria Math" w:eastAsiaTheme="minorEastAsia" w:hAnsi="Cambria Math"/>
+            </w:rPr>
+            <m:t>⋅</m:t>
+          </m:r>
+          <m:d>
+            <m:dPr>
+              <m:ctrlPr>
+                <w:rPr>
+                  <w:rFonts w:ascii="Cambria Math" w:eastAsiaTheme="minorEastAsia" w:hAnsi="Cambria Math"/>
+                  <w:i/>
+                </w:rPr>
+              </m:ctrlPr>
+            </m:dPr>
+            <m:e>
+              <m:m>
+                <m:mPr>
+                  <m:mcs>
+                    <m:mc>
+                      <m:mcPr>
+                        <m:count m:val="1"/>
+                        <m:mcJc m:val="center"/>
+                      </m:mcPr>
+                    </m:mc>
+                  </m:mcs>
+                  <m:ctrlPr>
+                    <w:rPr>
+                      <w:rFonts w:ascii="Cambria Math" w:eastAsiaTheme="minorEastAsia" w:hAnsi="Cambria Math"/>
+                      <w:i/>
+                    </w:rPr>
+                  </m:ctrlPr>
+                </m:mPr>
+                <m:mr>
+                  <m:e>
+                    <m:f>
+                      <m:fPr>
+                        <m:ctrlPr>
+                          <w:rPr>
+                            <w:rFonts w:ascii="Cambria Math" w:eastAsiaTheme="minorEastAsia" w:hAnsi="Cambria Math"/>
+                            <w:i/>
+                          </w:rPr>
+                        </m:ctrlPr>
+                      </m:fPr>
+                      <m:num>
+                        <m:r>
+                          <w:rPr>
+                            <w:rFonts w:ascii="Cambria Math" w:eastAsiaTheme="minorEastAsia" w:hAnsi="Cambria Math"/>
+                          </w:rPr>
+                          <m:t>1</m:t>
+                        </m:r>
+                      </m:num>
+                      <m:den>
+                        <m:r>
+                          <w:rPr>
+                            <w:rFonts w:ascii="Cambria Math" w:eastAsiaTheme="minorEastAsia" w:hAnsi="Cambria Math"/>
+                          </w:rPr>
+                          <m:t>3</m:t>
+                        </m:r>
+                      </m:den>
+                    </m:f>
+                  </m:e>
+                </m:mr>
+                <m:mr>
+                  <m:e>
+                    <m:r>
+                      <w:rPr>
+                        <w:rFonts w:ascii="Cambria Math" w:eastAsiaTheme="minorEastAsia" w:hAnsi="Cambria Math"/>
+                      </w:rPr>
+                      <m:t>0</m:t>
+                    </m:r>
+                  </m:e>
+                </m:mr>
+              </m:m>
+            </m:e>
+          </m:d>
+          <m:r>
+            <w:rPr>
+              <w:rFonts w:ascii="Cambria Math" w:eastAsiaTheme="minorEastAsia" w:hAnsi="Cambria Math"/>
+            </w:rPr>
+            <m:t>-1.5=0.5-1.5=-1</m:t>
+          </m:r>
+        </m:oMath>
+      </m:oMathPara>
+    </w:p>
+    <w:p>
+      <w:pPr>
+        <w:jc w:val="center"/>
+        <w:rPr>
+          <w:rFonts w:eastAsiaTheme="minorEastAsia"/>
+        </w:rPr>
+      </w:pPr>
+    </w:p>
+    <w:p>
+      <w:pPr>
+        <w:jc w:val="center"/>
+        <w:rPr>
+          <w:rFonts w:eastAsiaTheme="minorEastAsia"/>
+        </w:rPr>
+      </w:pPr>
+    </w:p>
+    <w:p>
+      <w:pPr>
+        <w:jc w:val="center"/>
+        <w:rPr>
+          <w:rFonts w:eastAsiaTheme="minorEastAsia"/>
+        </w:rPr>
+      </w:pPr>
+    </w:p>
+    <w:p>
+      <w:pPr>
+        <w:jc w:val="center"/>
+        <w:rPr>
+          <w:rFonts w:eastAsiaTheme="minorEastAsia"/>
+        </w:rPr>
+      </w:pPr>
+    </w:p>
+    <w:p>
+      <w:pPr>
+        <w:jc w:val="center"/>
         <w:rPr>
           <w:rFonts w:eastAsiaTheme="minorEastAsia"/>
         </w:rPr>
@@ -10252,6 +12797,7 @@
   <w:style w:type="paragraph" w:default="1" w:styleId="a">
     <w:name w:val="Normal"/>
     <w:qFormat/>
+    <w:rsid w:val="00610155"/>
   </w:style>
   <w:style w:type="paragraph" w:styleId="1">
     <w:name w:val="heading 1"/>

</xml_diff>